<commit_message>
Update CURS Report DRAFT
</commit_message>
<xml_diff>
--- a/docs/CURS Report.docx
+++ b/docs/CURS Report.docx
@@ -195,7 +195,15 @@
     </w:p>
     <w:p>
       <w:r>
-        <w:t>We used the following process to create the cases into images that can be used against the softwares to get results.</w:t>
+        <w:t>We used the following process to create the cases into images that can be used against the softwares to get results</w:t>
+      </w:r>
+      <w:r>
+        <w:t xml:space="preserve"> and compare them</w:t>
+      </w:r>
+      <w:bookmarkStart w:id="0" w:name="_GoBack"/>
+      <w:bookmarkEnd w:id="0"/>
+      <w:r>
+        <w:t>.</w:t>
       </w:r>
     </w:p>
     <w:p>
@@ -523,7 +531,6 @@
     <w:p/>
     <w:p>
       <w:r>
-        <w:lastRenderedPageBreak/>
         <w:t>Case 4i (Data is deleted and overwritten in hopes of not being found):</w:t>
       </w:r>
     </w:p>
@@ -898,11 +905,9 @@
             <w:tcW w:w="1616" w:type="dxa"/>
           </w:tcPr>
           <w:p>
-            <w:proofErr w:type="spellStart"/>
             <w:r>
               <w:t>Recuva</w:t>
             </w:r>
-            <w:proofErr w:type="spellEnd"/>
           </w:p>
         </w:tc>
         <w:tc>
@@ -910,11 +915,9 @@
             <w:tcW w:w="1799" w:type="dxa"/>
           </w:tcPr>
           <w:p>
-            <w:proofErr w:type="spellStart"/>
             <w:r>
               <w:t>TestDisk</w:t>
             </w:r>
-            <w:proofErr w:type="spellEnd"/>
           </w:p>
         </w:tc>
       </w:tr>
@@ -1130,11 +1133,9 @@
             <w:tcW w:w="1616" w:type="dxa"/>
           </w:tcPr>
           <w:p>
-            <w:proofErr w:type="spellStart"/>
             <w:r>
               <w:t>Recuva</w:t>
             </w:r>
-            <w:proofErr w:type="spellEnd"/>
           </w:p>
         </w:tc>
         <w:tc>
@@ -1142,11 +1143,9 @@
             <w:tcW w:w="1799" w:type="dxa"/>
           </w:tcPr>
           <w:p>
-            <w:proofErr w:type="spellStart"/>
             <w:r>
               <w:t>TestDisk</w:t>
             </w:r>
-            <w:proofErr w:type="spellEnd"/>
           </w:p>
         </w:tc>
       </w:tr>
@@ -1362,11 +1361,9 @@
             <w:tcW w:w="1706" w:type="dxa"/>
           </w:tcPr>
           <w:p>
-            <w:proofErr w:type="spellStart"/>
             <w:r>
               <w:t>Recuva</w:t>
             </w:r>
-            <w:proofErr w:type="spellEnd"/>
           </w:p>
         </w:tc>
         <w:tc>
@@ -1374,11 +1371,9 @@
             <w:tcW w:w="1799" w:type="dxa"/>
           </w:tcPr>
           <w:p>
-            <w:proofErr w:type="spellStart"/>
             <w:r>
               <w:t>TestDisk</w:t>
             </w:r>
-            <w:proofErr w:type="spellEnd"/>
           </w:p>
         </w:tc>
       </w:tr>
@@ -1559,49 +1554,6 @@
     <w:p>
       <w:r>
         <w:t>Case 4i:</w:t>
-      </w:r>
-    </w:p>
-    <w:p>
-      <w:pPr>
-        <w:jc w:val="center"/>
-      </w:pPr>
-      <w:r>
-        <w:lastRenderedPageBreak/>
-        <w:drawing>
-          <wp:inline distT="0" distB="0" distL="0" distR="0" wp14:anchorId="433D3188" wp14:editId="6A999E41">
-            <wp:extent cx="5067300" cy="3974013"/>
-            <wp:effectExtent l="0" t="0" r="0" b="7620"/>
-            <wp:docPr id="9" name="Picture 9"/>
-            <wp:cNvGraphicFramePr>
-              <a:graphicFrameLocks xmlns:a="http://schemas.openxmlformats.org/drawingml/2006/main" noChangeAspect="1"/>
-            </wp:cNvGraphicFramePr>
-            <a:graphic xmlns:a="http://schemas.openxmlformats.org/drawingml/2006/main">
-              <a:graphicData uri="http://schemas.openxmlformats.org/drawingml/2006/picture">
-                <pic:pic xmlns:pic="http://schemas.openxmlformats.org/drawingml/2006/picture">
-                  <pic:nvPicPr>
-                    <pic:cNvPr id="1" name=""/>
-                    <pic:cNvPicPr/>
-                  </pic:nvPicPr>
-                  <pic:blipFill>
-                    <a:blip r:embed="rId13"/>
-                    <a:stretch>
-                      <a:fillRect/>
-                    </a:stretch>
-                  </pic:blipFill>
-                  <pic:spPr>
-                    <a:xfrm>
-                      <a:off x="0" y="0"/>
-                      <a:ext cx="5088152" cy="3990366"/>
-                    </a:xfrm>
-                    <a:prstGeom prst="rect">
-                      <a:avLst/>
-                    </a:prstGeom>
-                  </pic:spPr>
-                </pic:pic>
-              </a:graphicData>
-            </a:graphic>
-          </wp:inline>
-        </w:drawing>
       </w:r>
     </w:p>
     <w:tbl>
@@ -1686,11 +1638,9 @@
             <w:tcW w:w="1616" w:type="dxa"/>
           </w:tcPr>
           <w:p>
-            <w:proofErr w:type="spellStart"/>
             <w:r>
               <w:t>Recuva</w:t>
             </w:r>
-            <w:proofErr w:type="spellEnd"/>
           </w:p>
         </w:tc>
         <w:tc>
@@ -1698,11 +1648,9 @@
             <w:tcW w:w="1799" w:type="dxa"/>
           </w:tcPr>
           <w:p>
-            <w:proofErr w:type="spellStart"/>
             <w:r>
               <w:t>TestDisk</w:t>
             </w:r>
-            <w:proofErr w:type="spellEnd"/>
           </w:p>
         </w:tc>
       </w:tr>
@@ -1800,49 +1748,6 @@
     <w:p>
       <w:r>
         <w:t>Case 4ii:</w:t>
-      </w:r>
-    </w:p>
-    <w:p>
-      <w:pPr>
-        <w:jc w:val="center"/>
-      </w:pPr>
-      <w:r>
-        <w:lastRenderedPageBreak/>
-        <w:drawing>
-          <wp:inline distT="0" distB="0" distL="0" distR="0" wp14:anchorId="4A0E2631" wp14:editId="1BDC0C74">
-            <wp:extent cx="6077798" cy="4191585"/>
-            <wp:effectExtent l="0" t="0" r="0" b="0"/>
-            <wp:docPr id="10" name="Picture 10"/>
-            <wp:cNvGraphicFramePr>
-              <a:graphicFrameLocks xmlns:a="http://schemas.openxmlformats.org/drawingml/2006/main" noChangeAspect="1"/>
-            </wp:cNvGraphicFramePr>
-            <a:graphic xmlns:a="http://schemas.openxmlformats.org/drawingml/2006/main">
-              <a:graphicData uri="http://schemas.openxmlformats.org/drawingml/2006/picture">
-                <pic:pic xmlns:pic="http://schemas.openxmlformats.org/drawingml/2006/picture">
-                  <pic:nvPicPr>
-                    <pic:cNvPr id="1" name=""/>
-                    <pic:cNvPicPr/>
-                  </pic:nvPicPr>
-                  <pic:blipFill>
-                    <a:blip r:embed="rId14"/>
-                    <a:stretch>
-                      <a:fillRect/>
-                    </a:stretch>
-                  </pic:blipFill>
-                  <pic:spPr>
-                    <a:xfrm>
-                      <a:off x="0" y="0"/>
-                      <a:ext cx="6077798" cy="4191585"/>
-                    </a:xfrm>
-                    <a:prstGeom prst="rect">
-                      <a:avLst/>
-                    </a:prstGeom>
-                  </pic:spPr>
-                </pic:pic>
-              </a:graphicData>
-            </a:graphic>
-          </wp:inline>
-        </w:drawing>
       </w:r>
     </w:p>
     <w:tbl>
@@ -1921,11 +1826,9 @@
             <w:tcW w:w="1616" w:type="dxa"/>
           </w:tcPr>
           <w:p>
-            <w:proofErr w:type="spellStart"/>
             <w:r>
               <w:t>Recuva</w:t>
             </w:r>
-            <w:proofErr w:type="spellEnd"/>
           </w:p>
         </w:tc>
         <w:tc>
@@ -1933,11 +1836,9 @@
             <w:tcW w:w="1799" w:type="dxa"/>
           </w:tcPr>
           <w:p>
-            <w:proofErr w:type="spellStart"/>
             <w:r>
               <w:t>TestDisk</w:t>
             </w:r>
-            <w:proofErr w:type="spellEnd"/>
           </w:p>
         </w:tc>
       </w:tr>
@@ -2110,11 +2011,9 @@
             <w:tcW w:w="1616" w:type="dxa"/>
           </w:tcPr>
           <w:p>
-            <w:proofErr w:type="spellStart"/>
             <w:r>
               <w:t>Recuva</w:t>
             </w:r>
-            <w:proofErr w:type="spellEnd"/>
           </w:p>
         </w:tc>
         <w:tc>
@@ -2122,11 +2021,9 @@
             <w:tcW w:w="1799" w:type="dxa"/>
           </w:tcPr>
           <w:p>
-            <w:proofErr w:type="spellStart"/>
             <w:r>
               <w:t>TestDisk</w:t>
             </w:r>
-            <w:proofErr w:type="spellEnd"/>
           </w:p>
         </w:tc>
       </w:tr>
@@ -2141,6 +2038,7 @@
               <w:jc w:val="center"/>
             </w:pPr>
             <w:r>
+              <w:lastRenderedPageBreak/>
               <w:t>Recovered 2kb of B</w:t>
             </w:r>
           </w:p>
@@ -2299,11 +2197,9 @@
             <w:tcW w:w="1616" w:type="dxa"/>
           </w:tcPr>
           <w:p>
-            <w:proofErr w:type="spellStart"/>
             <w:r>
               <w:t>Recuva</w:t>
             </w:r>
-            <w:proofErr w:type="spellEnd"/>
           </w:p>
         </w:tc>
         <w:tc>
@@ -2311,11 +2207,9 @@
             <w:tcW w:w="1799" w:type="dxa"/>
           </w:tcPr>
           <w:p>
-            <w:proofErr w:type="spellStart"/>
             <w:r>
               <w:t>TestDisk</w:t>
             </w:r>
-            <w:proofErr w:type="spellEnd"/>
           </w:p>
         </w:tc>
       </w:tr>
@@ -2488,11 +2382,9 @@
             <w:tcW w:w="1616" w:type="dxa"/>
           </w:tcPr>
           <w:p>
-            <w:proofErr w:type="spellStart"/>
             <w:r>
               <w:t>Recuva</w:t>
             </w:r>
-            <w:proofErr w:type="spellEnd"/>
           </w:p>
         </w:tc>
         <w:tc>
@@ -2500,11 +2392,9 @@
             <w:tcW w:w="1799" w:type="dxa"/>
           </w:tcPr>
           <w:p>
-            <w:proofErr w:type="spellStart"/>
             <w:r>
               <w:t>TestDisk</w:t>
             </w:r>
-            <w:proofErr w:type="spellEnd"/>
           </w:p>
         </w:tc>
       </w:tr>
@@ -2522,7 +2412,6 @@
               <w:jc w:val="center"/>
             </w:pPr>
             <w:r>
-              <w:lastRenderedPageBreak/>
               <w:t>Recovered B and rest of A</w:t>
             </w:r>
           </w:p>
@@ -2767,11 +2656,9 @@
             <w:tcW w:w="1616" w:type="dxa"/>
           </w:tcPr>
           <w:p>
-            <w:proofErr w:type="spellStart"/>
             <w:r>
               <w:t>Recuva</w:t>
             </w:r>
-            <w:proofErr w:type="spellEnd"/>
           </w:p>
         </w:tc>
         <w:tc>
@@ -2779,11 +2666,95 @@
             <w:tcW w:w="1799" w:type="dxa"/>
           </w:tcPr>
           <w:p>
-            <w:proofErr w:type="spellStart"/>
             <w:r>
               <w:t>TestDisk</w:t>
             </w:r>
-            <w:proofErr w:type="spellEnd"/>
+          </w:p>
+        </w:tc>
+      </w:tr>
+      <w:tr>
+        <w:tc>
+          <w:tcPr>
+            <w:tcW w:w="1798" w:type="dxa"/>
+            <w:shd w:val="clear" w:color="auto" w:fill="FF0000"/>
+          </w:tcPr>
+          <w:p>
+            <w:pPr>
+              <w:jc w:val="center"/>
+            </w:pPr>
+            <w:r>
+              <w:t>Recovered B in the middle of A</w:t>
+            </w:r>
+          </w:p>
+        </w:tc>
+        <w:tc>
+          <w:tcPr>
+            <w:tcW w:w="2067" w:type="dxa"/>
+            <w:shd w:val="clear" w:color="auto" w:fill="FF0000"/>
+          </w:tcPr>
+          <w:p>
+            <w:pPr>
+              <w:jc w:val="center"/>
+            </w:pPr>
+            <w:r>
+              <w:t>Recovered B in the middle of A</w:t>
+            </w:r>
+          </w:p>
+        </w:tc>
+        <w:tc>
+          <w:tcPr>
+            <w:tcW w:w="1800" w:type="dxa"/>
+            <w:shd w:val="clear" w:color="auto" w:fill="FF0000"/>
+          </w:tcPr>
+          <w:p>
+            <w:pPr>
+              <w:jc w:val="center"/>
+            </w:pPr>
+            <w:r>
+              <w:t>Recovered B in the middle of A</w:t>
+            </w:r>
+          </w:p>
+        </w:tc>
+        <w:tc>
+          <w:tcPr>
+            <w:tcW w:w="1710" w:type="dxa"/>
+            <w:shd w:val="clear" w:color="auto" w:fill="FF0000"/>
+          </w:tcPr>
+          <w:p>
+            <w:pPr>
+              <w:jc w:val="center"/>
+            </w:pPr>
+            <w:r>
+              <w:t>Recovered B in the middle of A</w:t>
+            </w:r>
+          </w:p>
+        </w:tc>
+        <w:tc>
+          <w:tcPr>
+            <w:tcW w:w="1616" w:type="dxa"/>
+            <w:shd w:val="clear" w:color="auto" w:fill="FF0000"/>
+          </w:tcPr>
+          <w:p>
+            <w:pPr>
+              <w:jc w:val="center"/>
+            </w:pPr>
+            <w:r>
+              <w:t>Recovered B in the middle of A</w:t>
+            </w:r>
+          </w:p>
+        </w:tc>
+        <w:tc>
+          <w:tcPr>
+            <w:tcW w:w="1799" w:type="dxa"/>
+            <w:shd w:val="clear" w:color="auto" w:fill="FF0000"/>
+          </w:tcPr>
+          <w:p>
+            <w:pPr>
+              <w:jc w:val="center"/>
+            </w:pPr>
+            <w:r>
+              <w:t>Recovered B in the middle of A</w:t>
+            </w:r>
           </w:p>
         </w:tc>
       </w:tr>
@@ -2798,7 +2769,7 @@
               <w:jc w:val="center"/>
             </w:pPr>
             <w:r>
-              <w:t>Recovered A</w:t>
+              <w:t>Recovered B</w:t>
             </w:r>
           </w:p>
         </w:tc>
@@ -2812,7 +2783,7 @@
               <w:jc w:val="center"/>
             </w:pPr>
             <w:r>
-              <w:t>Recovered A</w:t>
+              <w:t>Recovered B</w:t>
             </w:r>
           </w:p>
         </w:tc>
@@ -2826,7 +2797,7 @@
               <w:jc w:val="center"/>
             </w:pPr>
             <w:r>
-              <w:t>Recovered A</w:t>
+              <w:t>Recovered B</w:t>
             </w:r>
           </w:p>
         </w:tc>
@@ -2840,7 +2811,7 @@
               <w:jc w:val="center"/>
             </w:pPr>
             <w:r>
-              <w:t>Recovered A</w:t>
+              <w:t>Recovered B</w:t>
             </w:r>
           </w:p>
         </w:tc>
@@ -2854,7 +2825,7 @@
               <w:jc w:val="center"/>
             </w:pPr>
             <w:r>
-              <w:t>Recovered A</w:t>
+              <w:t>Recovered B</w:t>
             </w:r>
           </w:p>
         </w:tc>
@@ -2868,13 +2839,12 @@
               <w:jc w:val="center"/>
             </w:pPr>
             <w:r>
-              <w:t>Recovered A</w:t>
+              <w:t>Recovered B</w:t>
             </w:r>
           </w:p>
         </w:tc>
       </w:tr>
     </w:tbl>
-    <w:p/>
     <w:p/>
     <w:p>
       <w:r>
@@ -2957,11 +2927,9 @@
             <w:tcW w:w="1616" w:type="dxa"/>
           </w:tcPr>
           <w:p>
-            <w:proofErr w:type="spellStart"/>
             <w:r>
               <w:t>Recuva</w:t>
             </w:r>
-            <w:proofErr w:type="spellEnd"/>
           </w:p>
         </w:tc>
         <w:tc>
@@ -2969,11 +2937,95 @@
             <w:tcW w:w="1799" w:type="dxa"/>
           </w:tcPr>
           <w:p>
-            <w:proofErr w:type="spellStart"/>
             <w:r>
               <w:t>TestDisk</w:t>
             </w:r>
-            <w:proofErr w:type="spellEnd"/>
+          </w:p>
+        </w:tc>
+      </w:tr>
+      <w:tr>
+        <w:tc>
+          <w:tcPr>
+            <w:tcW w:w="1798" w:type="dxa"/>
+            <w:shd w:val="clear" w:color="auto" w:fill="FF0000"/>
+          </w:tcPr>
+          <w:p>
+            <w:pPr>
+              <w:jc w:val="center"/>
+            </w:pPr>
+            <w:r>
+              <w:t>Recovered B, 1kb of zeros, and 1kb of A</w:t>
+            </w:r>
+          </w:p>
+        </w:tc>
+        <w:tc>
+          <w:tcPr>
+            <w:tcW w:w="2067" w:type="dxa"/>
+            <w:shd w:val="clear" w:color="auto" w:fill="FF0000"/>
+          </w:tcPr>
+          <w:p>
+            <w:pPr>
+              <w:jc w:val="center"/>
+            </w:pPr>
+            <w:r>
+              <w:t>Recovered B, 1kb of zeros, and 1kb of A</w:t>
+            </w:r>
+          </w:p>
+        </w:tc>
+        <w:tc>
+          <w:tcPr>
+            <w:tcW w:w="1800" w:type="dxa"/>
+            <w:shd w:val="clear" w:color="auto" w:fill="FF0000"/>
+          </w:tcPr>
+          <w:p>
+            <w:pPr>
+              <w:jc w:val="center"/>
+            </w:pPr>
+            <w:r>
+              <w:t>Recovered B, 1kb of zeros, and 1kb of A</w:t>
+            </w:r>
+          </w:p>
+        </w:tc>
+        <w:tc>
+          <w:tcPr>
+            <w:tcW w:w="1710" w:type="dxa"/>
+            <w:shd w:val="clear" w:color="auto" w:fill="FF0000"/>
+          </w:tcPr>
+          <w:p>
+            <w:pPr>
+              <w:jc w:val="center"/>
+            </w:pPr>
+            <w:r>
+              <w:t>Recovered B, 1kb of zeros, and 1kb of A</w:t>
+            </w:r>
+          </w:p>
+        </w:tc>
+        <w:tc>
+          <w:tcPr>
+            <w:tcW w:w="1616" w:type="dxa"/>
+            <w:shd w:val="clear" w:color="auto" w:fill="FF0000"/>
+          </w:tcPr>
+          <w:p>
+            <w:pPr>
+              <w:jc w:val="center"/>
+            </w:pPr>
+            <w:r>
+              <w:t>Recovered B, 1kb of zeros, and 1kb of A</w:t>
+            </w:r>
+          </w:p>
+        </w:tc>
+        <w:tc>
+          <w:tcPr>
+            <w:tcW w:w="1799" w:type="dxa"/>
+            <w:shd w:val="clear" w:color="auto" w:fill="FF0000"/>
+          </w:tcPr>
+          <w:p>
+            <w:pPr>
+              <w:jc w:val="center"/>
+            </w:pPr>
+            <w:r>
+              <w:t>Recovered B, 1kb of zeros, and 1kb of A</w:t>
+            </w:r>
           </w:p>
         </w:tc>
       </w:tr>
@@ -2988,7 +3040,7 @@
               <w:jc w:val="center"/>
             </w:pPr>
             <w:r>
-              <w:t>Recovered A</w:t>
+              <w:t>Recovered B</w:t>
             </w:r>
           </w:p>
         </w:tc>
@@ -3002,7 +3054,7 @@
               <w:jc w:val="center"/>
             </w:pPr>
             <w:r>
-              <w:t>Recovered A</w:t>
+              <w:t>Recovered B</w:t>
             </w:r>
           </w:p>
         </w:tc>
@@ -3016,7 +3068,7 @@
               <w:jc w:val="center"/>
             </w:pPr>
             <w:r>
-              <w:t>Recovered A</w:t>
+              <w:t>Recovered B</w:t>
             </w:r>
           </w:p>
         </w:tc>
@@ -3030,7 +3082,7 @@
               <w:jc w:val="center"/>
             </w:pPr>
             <w:r>
-              <w:t>Recovered A</w:t>
+              <w:t>Recovered B</w:t>
             </w:r>
           </w:p>
         </w:tc>
@@ -3044,7 +3096,7 @@
               <w:jc w:val="center"/>
             </w:pPr>
             <w:r>
-              <w:t>Recovered A</w:t>
+              <w:t>Recovered B</w:t>
             </w:r>
           </w:p>
         </w:tc>
@@ -3058,7 +3110,7 @@
               <w:jc w:val="center"/>
             </w:pPr>
             <w:r>
-              <w:t>Recovered A</w:t>
+              <w:t>Recovered B</w:t>
             </w:r>
           </w:p>
         </w:tc>
@@ -3146,11 +3198,9 @@
             <w:tcW w:w="1616" w:type="dxa"/>
           </w:tcPr>
           <w:p>
-            <w:proofErr w:type="spellStart"/>
             <w:r>
               <w:t>Recuva</w:t>
             </w:r>
-            <w:proofErr w:type="spellEnd"/>
           </w:p>
         </w:tc>
         <w:tc>
@@ -3158,11 +3208,95 @@
             <w:tcW w:w="1799" w:type="dxa"/>
           </w:tcPr>
           <w:p>
-            <w:proofErr w:type="spellStart"/>
             <w:r>
               <w:t>TestDisk</w:t>
             </w:r>
-            <w:proofErr w:type="spellEnd"/>
+          </w:p>
+        </w:tc>
+      </w:tr>
+      <w:tr>
+        <w:tc>
+          <w:tcPr>
+            <w:tcW w:w="1798" w:type="dxa"/>
+            <w:shd w:val="clear" w:color="auto" w:fill="FF0000"/>
+          </w:tcPr>
+          <w:p>
+            <w:pPr>
+              <w:jc w:val="center"/>
+            </w:pPr>
+            <w:r>
+              <w:t>Recovered B as A</w:t>
+            </w:r>
+          </w:p>
+        </w:tc>
+        <w:tc>
+          <w:tcPr>
+            <w:tcW w:w="2067" w:type="dxa"/>
+            <w:shd w:val="clear" w:color="auto" w:fill="FF0000"/>
+          </w:tcPr>
+          <w:p>
+            <w:pPr>
+              <w:jc w:val="center"/>
+            </w:pPr>
+            <w:r>
+              <w:t>Recovered B as A</w:t>
+            </w:r>
+          </w:p>
+        </w:tc>
+        <w:tc>
+          <w:tcPr>
+            <w:tcW w:w="1800" w:type="dxa"/>
+            <w:shd w:val="clear" w:color="auto" w:fill="FF0000"/>
+          </w:tcPr>
+          <w:p>
+            <w:pPr>
+              <w:jc w:val="center"/>
+            </w:pPr>
+            <w:r>
+              <w:t>Recovered B as A</w:t>
+            </w:r>
+          </w:p>
+        </w:tc>
+        <w:tc>
+          <w:tcPr>
+            <w:tcW w:w="1710" w:type="dxa"/>
+            <w:shd w:val="clear" w:color="auto" w:fill="FF0000"/>
+          </w:tcPr>
+          <w:p>
+            <w:pPr>
+              <w:jc w:val="center"/>
+            </w:pPr>
+            <w:r>
+              <w:t>Recovered B as A</w:t>
+            </w:r>
+          </w:p>
+        </w:tc>
+        <w:tc>
+          <w:tcPr>
+            <w:tcW w:w="1616" w:type="dxa"/>
+            <w:shd w:val="clear" w:color="auto" w:fill="FF0000"/>
+          </w:tcPr>
+          <w:p>
+            <w:pPr>
+              <w:jc w:val="center"/>
+            </w:pPr>
+            <w:r>
+              <w:t>Recovered B as A</w:t>
+            </w:r>
+          </w:p>
+        </w:tc>
+        <w:tc>
+          <w:tcPr>
+            <w:tcW w:w="1799" w:type="dxa"/>
+            <w:shd w:val="clear" w:color="auto" w:fill="FF0000"/>
+          </w:tcPr>
+          <w:p>
+            <w:pPr>
+              <w:jc w:val="center"/>
+            </w:pPr>
+            <w:r>
+              <w:t>Recovered B as A</w:t>
+            </w:r>
           </w:p>
         </w:tc>
       </w:tr>
@@ -3177,7 +3311,7 @@
               <w:jc w:val="center"/>
             </w:pPr>
             <w:r>
-              <w:t>Recovered A</w:t>
+              <w:t>Recovered B (separate file)</w:t>
             </w:r>
           </w:p>
         </w:tc>
@@ -3191,7 +3325,7 @@
               <w:jc w:val="center"/>
             </w:pPr>
             <w:r>
-              <w:t>Recovered A</w:t>
+              <w:t>Recovered B (separate file)</w:t>
             </w:r>
           </w:p>
         </w:tc>
@@ -3205,7 +3339,7 @@
               <w:jc w:val="center"/>
             </w:pPr>
             <w:r>
-              <w:t>Recovered A</w:t>
+              <w:t>Recovered B (separate file)</w:t>
             </w:r>
           </w:p>
         </w:tc>
@@ -3219,7 +3353,7 @@
               <w:jc w:val="center"/>
             </w:pPr>
             <w:r>
-              <w:t>Recovered A</w:t>
+              <w:t>Recovered B (separate file)</w:t>
             </w:r>
           </w:p>
         </w:tc>
@@ -3233,7 +3367,7 @@
               <w:jc w:val="center"/>
             </w:pPr>
             <w:r>
-              <w:t>Recovered A</w:t>
+              <w:t>Recovered B (separate file)</w:t>
             </w:r>
           </w:p>
         </w:tc>
@@ -3247,7 +3381,7 @@
               <w:jc w:val="center"/>
             </w:pPr>
             <w:r>
-              <w:t>Recovered A</w:t>
+              <w:t>Recovered B (separate file)</w:t>
             </w:r>
           </w:p>
         </w:tc>
@@ -3335,11 +3469,9 @@
             <w:tcW w:w="1616" w:type="dxa"/>
           </w:tcPr>
           <w:p>
-            <w:proofErr w:type="spellStart"/>
             <w:r>
               <w:t>Recuva</w:t>
             </w:r>
-            <w:proofErr w:type="spellEnd"/>
           </w:p>
         </w:tc>
         <w:tc>
@@ -3347,11 +3479,9 @@
             <w:tcW w:w="1799" w:type="dxa"/>
           </w:tcPr>
           <w:p>
-            <w:proofErr w:type="spellStart"/>
             <w:r>
               <w:t>TestDisk</w:t>
             </w:r>
-            <w:proofErr w:type="spellEnd"/>
           </w:p>
         </w:tc>
       </w:tr>
@@ -3359,28 +3489,29 @@
         <w:tc>
           <w:tcPr>
             <w:tcW w:w="1798" w:type="dxa"/>
-            <w:shd w:val="clear" w:color="auto" w:fill="A8D08D" w:themeFill="accent6" w:themeFillTint="99"/>
-          </w:tcPr>
-          <w:p>
-            <w:pPr>
-              <w:jc w:val="center"/>
-            </w:pPr>
-            <w:r>
-              <w:t>Recovered A</w:t>
+            <w:shd w:val="clear" w:color="auto" w:fill="FF0000"/>
+          </w:tcPr>
+          <w:p>
+            <w:pPr>
+              <w:jc w:val="center"/>
+            </w:pPr>
+            <w:r>
+              <w:lastRenderedPageBreak/>
+              <w:t>Recovered 2kb file of zeros</w:t>
             </w:r>
           </w:p>
         </w:tc>
         <w:tc>
           <w:tcPr>
             <w:tcW w:w="2067" w:type="dxa"/>
-            <w:shd w:val="clear" w:color="auto" w:fill="A8D08D" w:themeFill="accent6" w:themeFillTint="99"/>
-          </w:tcPr>
-          <w:p>
-            <w:pPr>
-              <w:jc w:val="center"/>
-            </w:pPr>
-            <w:r>
-              <w:t>Recovered A</w:t>
+            <w:shd w:val="clear" w:color="auto" w:fill="FF0000"/>
+          </w:tcPr>
+          <w:p>
+            <w:pPr>
+              <w:jc w:val="center"/>
+            </w:pPr>
+            <w:r>
+              <w:t>Recovered 2kb file of zeros</w:t>
             </w:r>
           </w:p>
         </w:tc>
@@ -3394,35 +3525,53 @@
               <w:jc w:val="center"/>
             </w:pPr>
             <w:r>
-              <w:t>Recovered A</w:t>
+              <w:t>Recovered first half of A</w:t>
             </w:r>
           </w:p>
         </w:tc>
         <w:tc>
           <w:tcPr>
             <w:tcW w:w="1710" w:type="dxa"/>
-            <w:shd w:val="clear" w:color="auto" w:fill="A8D08D" w:themeFill="accent6" w:themeFillTint="99"/>
-          </w:tcPr>
-          <w:p>
-            <w:pPr>
-              <w:jc w:val="center"/>
-            </w:pPr>
-            <w:r>
-              <w:t>Recovered A</w:t>
+            <w:shd w:val="clear" w:color="auto" w:fill="FF0000"/>
+          </w:tcPr>
+          <w:p>
+            <w:pPr>
+              <w:jc w:val="center"/>
+            </w:pPr>
+            <w:r>
+              <w:t>Recovered first half of A, and B as 2</w:t>
+            </w:r>
+            <w:r>
+              <w:rPr>
+                <w:vertAlign w:val="superscript"/>
+              </w:rPr>
+              <w:t>nd</w:t>
+            </w:r>
+            <w:r>
+              <w:t xml:space="preserve"> half</w:t>
             </w:r>
           </w:p>
         </w:tc>
         <w:tc>
           <w:tcPr>
             <w:tcW w:w="1616" w:type="dxa"/>
-            <w:shd w:val="clear" w:color="auto" w:fill="A8D08D" w:themeFill="accent6" w:themeFillTint="99"/>
-          </w:tcPr>
-          <w:p>
-            <w:pPr>
-              <w:jc w:val="center"/>
-            </w:pPr>
-            <w:r>
-              <w:t>Recovered A</w:t>
+            <w:shd w:val="clear" w:color="auto" w:fill="FF0000"/>
+          </w:tcPr>
+          <w:p>
+            <w:pPr>
+              <w:jc w:val="center"/>
+            </w:pPr>
+            <w:r>
+              <w:t>Recovered first half of A, and B as 2</w:t>
+            </w:r>
+            <w:r>
+              <w:rPr>
+                <w:vertAlign w:val="superscript"/>
+              </w:rPr>
+              <w:t>nd</w:t>
+            </w:r>
+            <w:r>
+              <w:t xml:space="preserve"> half</w:t>
             </w:r>
           </w:p>
         </w:tc>
@@ -3436,7 +3585,7 @@
               <w:jc w:val="center"/>
             </w:pPr>
             <w:r>
-              <w:t>Recovered A</w:t>
+              <w:t>Recovered first half of A, then 1MB of zeros</w:t>
             </w:r>
           </w:p>
         </w:tc>
@@ -3524,11 +3673,9 @@
             <w:tcW w:w="1616" w:type="dxa"/>
           </w:tcPr>
           <w:p>
-            <w:proofErr w:type="spellStart"/>
             <w:r>
               <w:t>Recuva</w:t>
             </w:r>
-            <w:proofErr w:type="spellEnd"/>
           </w:p>
         </w:tc>
         <w:tc>
@@ -3536,11 +3683,98 @@
             <w:tcW w:w="1799" w:type="dxa"/>
           </w:tcPr>
           <w:p>
-            <w:proofErr w:type="spellStart"/>
             <w:r>
               <w:t>TestDisk</w:t>
             </w:r>
-            <w:proofErr w:type="spellEnd"/>
+          </w:p>
+        </w:tc>
+      </w:tr>
+      <w:tr>
+        <w:tc>
+          <w:tcPr>
+            <w:tcW w:w="1798" w:type="dxa"/>
+            <w:shd w:val="clear" w:color="auto" w:fill="FF0000"/>
+          </w:tcPr>
+          <w:p>
+            <w:pPr>
+              <w:jc w:val="center"/>
+            </w:pPr>
+            <w:r>
+              <w:t>Recovered first half of A, and C</w:t>
+            </w:r>
+          </w:p>
+        </w:tc>
+        <w:tc>
+          <w:tcPr>
+            <w:tcW w:w="2067" w:type="dxa"/>
+            <w:shd w:val="clear" w:color="auto" w:fill="FF0000"/>
+          </w:tcPr>
+          <w:p>
+            <w:pPr>
+              <w:jc w:val="center"/>
+            </w:pPr>
+            <w:r>
+              <w:t>Recovered first half of A, and C</w:t>
+            </w:r>
+          </w:p>
+        </w:tc>
+        <w:tc>
+          <w:tcPr>
+            <w:tcW w:w="1800" w:type="dxa"/>
+            <w:shd w:val="clear" w:color="auto" w:fill="A8D08D" w:themeFill="accent6" w:themeFillTint="99"/>
+          </w:tcPr>
+          <w:p>
+            <w:pPr>
+              <w:jc w:val="center"/>
+            </w:pPr>
+            <w:r>
+              <w:t>Recovered first half of A</w:t>
+            </w:r>
+          </w:p>
+        </w:tc>
+        <w:tc>
+          <w:tcPr>
+            <w:tcW w:w="1710" w:type="dxa"/>
+            <w:shd w:val="clear" w:color="auto" w:fill="A8D08D" w:themeFill="accent6" w:themeFillTint="99"/>
+          </w:tcPr>
+          <w:p>
+            <w:pPr>
+              <w:jc w:val="center"/>
+            </w:pPr>
+            <w:r>
+              <w:t>Recovered all of A ****</w:t>
+            </w:r>
+          </w:p>
+        </w:tc>
+        <w:tc>
+          <w:tcPr>
+            <w:tcW w:w="1616" w:type="dxa"/>
+            <w:shd w:val="clear" w:color="auto" w:fill="FF0000"/>
+          </w:tcPr>
+          <w:p>
+            <w:pPr>
+              <w:jc w:val="center"/>
+            </w:pPr>
+            <w:r>
+              <w:t xml:space="preserve">Recovered first half of A, and </w:t>
+            </w:r>
+            <w:r>
+              <w:t>B</w:t>
+            </w:r>
+          </w:p>
+        </w:tc>
+        <w:tc>
+          <w:tcPr>
+            <w:tcW w:w="1799" w:type="dxa"/>
+            <w:shd w:val="clear" w:color="auto" w:fill="FF0000"/>
+          </w:tcPr>
+          <w:p>
+            <w:pPr>
+              <w:jc w:val="center"/>
+            </w:pPr>
+            <w:r>
+              <w:t>Recovered first half of A, and C</w:t>
+            </w:r>
           </w:p>
         </w:tc>
       </w:tr>
@@ -3555,7 +3789,7 @@
               <w:jc w:val="center"/>
             </w:pPr>
             <w:r>
-              <w:t>Recovered A</w:t>
+              <w:t>Recovered C</w:t>
             </w:r>
           </w:p>
         </w:tc>
@@ -3569,7 +3803,7 @@
               <w:jc w:val="center"/>
             </w:pPr>
             <w:r>
-              <w:t>Recovered A</w:t>
+              <w:t>Recovered C</w:t>
             </w:r>
           </w:p>
         </w:tc>
@@ -3583,7 +3817,7 @@
               <w:jc w:val="center"/>
             </w:pPr>
             <w:r>
-              <w:t>Recovered A</w:t>
+              <w:t>Recovered C</w:t>
             </w:r>
           </w:p>
         </w:tc>
@@ -3597,7 +3831,7 @@
               <w:jc w:val="center"/>
             </w:pPr>
             <w:r>
-              <w:t>Recovered A</w:t>
+              <w:t>Recovered C</w:t>
             </w:r>
           </w:p>
         </w:tc>
@@ -3611,7 +3845,7 @@
               <w:jc w:val="center"/>
             </w:pPr>
             <w:r>
-              <w:t>Recovered A</w:t>
+              <w:t>Recovered C</w:t>
             </w:r>
           </w:p>
         </w:tc>
@@ -3625,7 +3859,7 @@
               <w:jc w:val="center"/>
             </w:pPr>
             <w:r>
-              <w:t>Recovered A</w:t>
+              <w:t>Recovered C</w:t>
             </w:r>
           </w:p>
         </w:tc>
@@ -3713,11 +3947,9 @@
             <w:tcW w:w="1616" w:type="dxa"/>
           </w:tcPr>
           <w:p>
-            <w:proofErr w:type="spellStart"/>
             <w:r>
               <w:t>Recuva</w:t>
             </w:r>
-            <w:proofErr w:type="spellEnd"/>
           </w:p>
         </w:tc>
         <w:tc>
@@ -3725,11 +3957,9 @@
             <w:tcW w:w="1799" w:type="dxa"/>
           </w:tcPr>
           <w:p>
-            <w:proofErr w:type="spellStart"/>
             <w:r>
               <w:t>TestDisk</w:t>
             </w:r>
-            <w:proofErr w:type="spellEnd"/>
           </w:p>
         </w:tc>
       </w:tr>
@@ -3737,28 +3967,31 @@
         <w:tc>
           <w:tcPr>
             <w:tcW w:w="1798" w:type="dxa"/>
-            <w:shd w:val="clear" w:color="auto" w:fill="A8D08D" w:themeFill="accent6" w:themeFillTint="99"/>
-          </w:tcPr>
-          <w:p>
-            <w:pPr>
-              <w:jc w:val="center"/>
-            </w:pPr>
-            <w:r>
-              <w:t>Recovered A</w:t>
+            <w:shd w:val="clear" w:color="auto" w:fill="FF0000"/>
+          </w:tcPr>
+          <w:p>
+            <w:pPr>
+              <w:jc w:val="center"/>
+            </w:pPr>
+            <w:r>
+              <w:t>Recovered 2kb of zeros in A’s name</w:t>
             </w:r>
           </w:p>
         </w:tc>
         <w:tc>
           <w:tcPr>
             <w:tcW w:w="2067" w:type="dxa"/>
-            <w:shd w:val="clear" w:color="auto" w:fill="A8D08D" w:themeFill="accent6" w:themeFillTint="99"/>
-          </w:tcPr>
-          <w:p>
-            <w:pPr>
-              <w:jc w:val="center"/>
-            </w:pPr>
-            <w:r>
-              <w:t>Recovered A</w:t>
+            <w:shd w:val="clear" w:color="auto" w:fill="FF0000"/>
+          </w:tcPr>
+          <w:p>
+            <w:pPr>
+              <w:jc w:val="center"/>
+            </w:pPr>
+            <w:r>
+              <w:t xml:space="preserve">Recovered </w:t>
+            </w:r>
+            <w:r>
+              <w:t>2kb of zeros in A’s name</w:t>
             </w:r>
           </w:p>
         </w:tc>
@@ -3772,21 +4005,32 @@
               <w:jc w:val="center"/>
             </w:pPr>
             <w:r>
-              <w:t>Recovered A</w:t>
+              <w:t xml:space="preserve">Recovered </w:t>
+            </w:r>
+            <w:r>
+              <w:t>first half of A</w:t>
             </w:r>
           </w:p>
         </w:tc>
         <w:tc>
           <w:tcPr>
             <w:tcW w:w="1710" w:type="dxa"/>
-            <w:shd w:val="clear" w:color="auto" w:fill="A8D08D" w:themeFill="accent6" w:themeFillTint="99"/>
-          </w:tcPr>
-          <w:p>
-            <w:pPr>
-              <w:jc w:val="center"/>
-            </w:pPr>
-            <w:r>
-              <w:t>Recovered A</w:t>
+            <w:shd w:val="clear" w:color="auto" w:fill="FF0000"/>
+          </w:tcPr>
+          <w:p>
+            <w:pPr>
+              <w:jc w:val="center"/>
+            </w:pPr>
+            <w:r>
+              <w:t xml:space="preserve">*** </w:t>
+            </w:r>
+          </w:p>
+          <w:p>
+            <w:pPr>
+              <w:jc w:val="center"/>
+            </w:pPr>
+            <w:r>
+              <w:t>Recovered B and C</w:t>
             </w:r>
           </w:p>
         </w:tc>
@@ -3800,7 +4044,13 @@
               <w:jc w:val="center"/>
             </w:pPr>
             <w:r>
-              <w:t>Recovered A</w:t>
+              <w:t xml:space="preserve">Recovered half of A and </w:t>
+            </w:r>
+            <w:r>
+              <w:t>52</w:t>
+            </w:r>
+            <w:r>
+              <w:t>kb of zeros</w:t>
             </w:r>
           </w:p>
         </w:tc>
@@ -3814,7 +4064,16 @@
               <w:jc w:val="center"/>
             </w:pPr>
             <w:r>
-              <w:t>Recovered A</w:t>
+              <w:t xml:space="preserve">Recovered </w:t>
+            </w:r>
+            <w:r>
+              <w:t xml:space="preserve">half of </w:t>
+            </w:r>
+            <w:r>
+              <w:t>A</w:t>
+            </w:r>
+            <w:r>
+              <w:t xml:space="preserve"> and 4kb of zeros</w:t>
             </w:r>
           </w:p>
         </w:tc>
@@ -3902,11 +4161,9 @@
             <w:tcW w:w="1616" w:type="dxa"/>
           </w:tcPr>
           <w:p>
-            <w:proofErr w:type="spellStart"/>
             <w:r>
               <w:t>Recuva</w:t>
             </w:r>
-            <w:proofErr w:type="spellEnd"/>
           </w:p>
         </w:tc>
         <w:tc>
@@ -3914,11 +4171,9 @@
             <w:tcW w:w="1799" w:type="dxa"/>
           </w:tcPr>
           <w:p>
-            <w:proofErr w:type="spellStart"/>
             <w:r>
               <w:t>TestDisk</w:t>
             </w:r>
-            <w:proofErr w:type="spellEnd"/>
           </w:p>
         </w:tc>
       </w:tr>
@@ -3926,28 +4181,28 @@
         <w:tc>
           <w:tcPr>
             <w:tcW w:w="1798" w:type="dxa"/>
-            <w:shd w:val="clear" w:color="auto" w:fill="A8D08D" w:themeFill="accent6" w:themeFillTint="99"/>
-          </w:tcPr>
-          <w:p>
-            <w:pPr>
-              <w:jc w:val="center"/>
-            </w:pPr>
-            <w:r>
-              <w:t>Recovered A</w:t>
+            <w:shd w:val="clear" w:color="auto" w:fill="FF0000"/>
+          </w:tcPr>
+          <w:p>
+            <w:pPr>
+              <w:jc w:val="center"/>
+            </w:pPr>
+            <w:r>
+              <w:t>Recovered 2kb of zeros in A’s name</w:t>
             </w:r>
           </w:p>
         </w:tc>
         <w:tc>
           <w:tcPr>
             <w:tcW w:w="2067" w:type="dxa"/>
-            <w:shd w:val="clear" w:color="auto" w:fill="A8D08D" w:themeFill="accent6" w:themeFillTint="99"/>
-          </w:tcPr>
-          <w:p>
-            <w:pPr>
-              <w:jc w:val="center"/>
-            </w:pPr>
-            <w:r>
-              <w:t>Recovered A</w:t>
+            <w:shd w:val="clear" w:color="auto" w:fill="FF0000"/>
+          </w:tcPr>
+          <w:p>
+            <w:pPr>
+              <w:jc w:val="center"/>
+            </w:pPr>
+            <w:r>
+              <w:t>Recovered 2kb of zeros in A’s name</w:t>
             </w:r>
           </w:p>
         </w:tc>
@@ -3961,21 +4216,29 @@
               <w:jc w:val="center"/>
             </w:pPr>
             <w:r>
-              <w:t>Recovered A</w:t>
+              <w:t>Recovered first half of A</w:t>
             </w:r>
           </w:p>
         </w:tc>
         <w:tc>
           <w:tcPr>
             <w:tcW w:w="1710" w:type="dxa"/>
-            <w:shd w:val="clear" w:color="auto" w:fill="A8D08D" w:themeFill="accent6" w:themeFillTint="99"/>
-          </w:tcPr>
-          <w:p>
-            <w:pPr>
-              <w:jc w:val="center"/>
-            </w:pPr>
-            <w:r>
-              <w:t>Recovered A</w:t>
+            <w:shd w:val="clear" w:color="auto" w:fill="FF0000"/>
+          </w:tcPr>
+          <w:p>
+            <w:pPr>
+              <w:jc w:val="center"/>
+            </w:pPr>
+            <w:r>
+              <w:t>***</w:t>
+            </w:r>
+          </w:p>
+          <w:p>
+            <w:pPr>
+              <w:jc w:val="center"/>
+            </w:pPr>
+            <w:r>
+              <w:t>Recovered B and C</w:t>
             </w:r>
           </w:p>
         </w:tc>
@@ -3989,21 +4252,29 @@
               <w:jc w:val="center"/>
             </w:pPr>
             <w:r>
-              <w:t>Recovered A</w:t>
+              <w:t>Recovered half of A and 52kb of zeros</w:t>
             </w:r>
           </w:p>
         </w:tc>
         <w:tc>
           <w:tcPr>
             <w:tcW w:w="1799" w:type="dxa"/>
-            <w:shd w:val="clear" w:color="auto" w:fill="A8D08D" w:themeFill="accent6" w:themeFillTint="99"/>
-          </w:tcPr>
-          <w:p>
-            <w:pPr>
-              <w:jc w:val="center"/>
-            </w:pPr>
-            <w:r>
-              <w:t>Recovered A</w:t>
+            <w:shd w:val="clear" w:color="auto" w:fill="FF0000"/>
+          </w:tcPr>
+          <w:p>
+            <w:pPr>
+              <w:jc w:val="center"/>
+            </w:pPr>
+            <w:r>
+              <w:t>***</w:t>
+            </w:r>
+          </w:p>
+          <w:p>
+            <w:pPr>
+              <w:jc w:val="center"/>
+            </w:pPr>
+            <w:r>
+              <w:t>Recovered C</w:t>
             </w:r>
           </w:p>
         </w:tc>
@@ -4040,7 +4311,6 @@
               <w:jc w:val="center"/>
             </w:pPr>
             <w:r>
-              <w:lastRenderedPageBreak/>
               <w:t>Case 10 Results</w:t>
             </w:r>
           </w:p>
@@ -4092,11 +4362,9 @@
             <w:tcW w:w="1616" w:type="dxa"/>
           </w:tcPr>
           <w:p>
-            <w:proofErr w:type="spellStart"/>
             <w:r>
               <w:t>Recuva</w:t>
             </w:r>
-            <w:proofErr w:type="spellEnd"/>
           </w:p>
         </w:tc>
         <w:tc>
@@ -4104,11 +4372,103 @@
             <w:tcW w:w="1799" w:type="dxa"/>
           </w:tcPr>
           <w:p>
-            <w:proofErr w:type="spellStart"/>
             <w:r>
               <w:t>TestDisk</w:t>
             </w:r>
-            <w:proofErr w:type="spellEnd"/>
+          </w:p>
+        </w:tc>
+      </w:tr>
+      <w:tr>
+        <w:tc>
+          <w:tcPr>
+            <w:tcW w:w="1798" w:type="dxa"/>
+            <w:shd w:val="clear" w:color="auto" w:fill="FF0000"/>
+          </w:tcPr>
+          <w:p>
+            <w:pPr>
+              <w:jc w:val="center"/>
+            </w:pPr>
+            <w:r>
+              <w:t>Recovered 2kb of zeros in A’s name</w:t>
+            </w:r>
+          </w:p>
+        </w:tc>
+        <w:tc>
+          <w:tcPr>
+            <w:tcW w:w="2067" w:type="dxa"/>
+            <w:shd w:val="clear" w:color="auto" w:fill="FF0000"/>
+          </w:tcPr>
+          <w:p>
+            <w:pPr>
+              <w:jc w:val="center"/>
+            </w:pPr>
+            <w:r>
+              <w:t>Recovered 2kb of zeros in A’s name</w:t>
+            </w:r>
+          </w:p>
+        </w:tc>
+        <w:tc>
+          <w:tcPr>
+            <w:tcW w:w="1800" w:type="dxa"/>
+            <w:shd w:val="clear" w:color="auto" w:fill="A8D08D" w:themeFill="accent6" w:themeFillTint="99"/>
+          </w:tcPr>
+          <w:p>
+            <w:pPr>
+              <w:jc w:val="center"/>
+            </w:pPr>
+            <w:r>
+              <w:t>Recovered first half of A</w:t>
+            </w:r>
+          </w:p>
+        </w:tc>
+        <w:tc>
+          <w:tcPr>
+            <w:tcW w:w="1710" w:type="dxa"/>
+            <w:shd w:val="clear" w:color="auto" w:fill="FF0000"/>
+          </w:tcPr>
+          <w:p>
+            <w:pPr>
+              <w:jc w:val="center"/>
+            </w:pPr>
+            <w:r>
+              <w:t>***</w:t>
+            </w:r>
+          </w:p>
+          <w:p>
+            <w:pPr>
+              <w:jc w:val="center"/>
+            </w:pPr>
+            <w:r>
+              <w:t>Recovered C</w:t>
+            </w:r>
+          </w:p>
+        </w:tc>
+        <w:tc>
+          <w:tcPr>
+            <w:tcW w:w="1616" w:type="dxa"/>
+            <w:shd w:val="clear" w:color="auto" w:fill="A8D08D" w:themeFill="accent6" w:themeFillTint="99"/>
+          </w:tcPr>
+          <w:p>
+            <w:pPr>
+              <w:jc w:val="center"/>
+            </w:pPr>
+            <w:r>
+              <w:t>Recovered half of A and 52kb of zeros</w:t>
+            </w:r>
+          </w:p>
+        </w:tc>
+        <w:tc>
+          <w:tcPr>
+            <w:tcW w:w="1799" w:type="dxa"/>
+            <w:shd w:val="clear" w:color="auto" w:fill="A8D08D" w:themeFill="accent6" w:themeFillTint="99"/>
+          </w:tcPr>
+          <w:p>
+            <w:pPr>
+              <w:jc w:val="center"/>
+            </w:pPr>
+            <w:r>
+              <w:t>Recovered half of A and 4kb of zeros</w:t>
+            </w:r>
           </w:p>
         </w:tc>
       </w:tr>
@@ -4123,7 +4483,7 @@
               <w:jc w:val="center"/>
             </w:pPr>
             <w:r>
-              <w:t>Recovered A</w:t>
+              <w:t>Recovered B</w:t>
             </w:r>
           </w:p>
         </w:tc>
@@ -4137,7 +4497,7 @@
               <w:jc w:val="center"/>
             </w:pPr>
             <w:r>
-              <w:t>Recovered A</w:t>
+              <w:t>Recovered B</w:t>
             </w:r>
           </w:p>
         </w:tc>
@@ -4151,7 +4511,7 @@
               <w:jc w:val="center"/>
             </w:pPr>
             <w:r>
-              <w:t>Recovered A</w:t>
+              <w:t>Recovered B</w:t>
             </w:r>
           </w:p>
         </w:tc>
@@ -4165,7 +4525,7 @@
               <w:jc w:val="center"/>
             </w:pPr>
             <w:r>
-              <w:t>Recovered A</w:t>
+              <w:t>Recovered B</w:t>
             </w:r>
           </w:p>
         </w:tc>
@@ -4179,7 +4539,7 @@
               <w:jc w:val="center"/>
             </w:pPr>
             <w:r>
-              <w:t>Recovered A</w:t>
+              <w:t>Recovered B</w:t>
             </w:r>
           </w:p>
         </w:tc>
@@ -4193,7 +4553,7 @@
               <w:jc w:val="center"/>
             </w:pPr>
             <w:r>
-              <w:t>Recovered A</w:t>
+              <w:t>Recovered B</w:t>
             </w:r>
           </w:p>
         </w:tc>
@@ -4320,6 +4680,9 @@
       </w:r>
       <w:r>
         <w:br/>
+      </w:r>
+      <w:r>
+        <w:lastRenderedPageBreak/>
         <w:t>Case7:</w:t>
       </w:r>
       <w:r>
@@ -4736,11 +5099,9 @@
             <w:tcW w:w="1975" w:type="dxa"/>
           </w:tcPr>
           <w:p>
-            <w:proofErr w:type="spellStart"/>
             <w:r>
               <w:t>Recuva</w:t>
             </w:r>
-            <w:proofErr w:type="spellEnd"/>
           </w:p>
         </w:tc>
         <w:tc>
@@ -4792,11 +5153,9 @@
             <w:tcW w:w="1975" w:type="dxa"/>
           </w:tcPr>
           <w:p>
-            <w:proofErr w:type="spellStart"/>
             <w:r>
               <w:t>Testdisk</w:t>
             </w:r>
-            <w:proofErr w:type="spellEnd"/>
           </w:p>
         </w:tc>
         <w:tc>
@@ -5253,11 +5612,9 @@
             <w:tcW w:w="1620" w:type="dxa"/>
           </w:tcPr>
           <w:p>
-            <w:proofErr w:type="spellStart"/>
             <w:r>
               <w:t>Recuva</w:t>
             </w:r>
-            <w:proofErr w:type="spellEnd"/>
           </w:p>
         </w:tc>
         <w:tc>
@@ -5321,11 +5678,9 @@
             <w:tcW w:w="1620" w:type="dxa"/>
           </w:tcPr>
           <w:p>
-            <w:proofErr w:type="spellStart"/>
             <w:r>
               <w:t>Testdisk</w:t>
             </w:r>
-            <w:proofErr w:type="spellEnd"/>
           </w:p>
         </w:tc>
         <w:tc>
@@ -5401,7 +5756,6 @@
           <w:szCs w:val="40"/>
         </w:rPr>
       </w:pPr>
-      <w:bookmarkStart w:id="0" w:name="_GoBack"/>
       <w:r>
         <w:rPr>
           <w:b/>
@@ -5412,7 +5766,6 @@
         <w:t>Larger picture</w:t>
       </w:r>
     </w:p>
-    <w:bookmarkEnd w:id="0"/>
     <w:p>
       <w:pPr>
         <w:rPr>

</xml_diff>

<commit_message>
upload CURS report drat
</commit_message>
<xml_diff>
--- a/docs/CURS Report.docx
+++ b/docs/CURS Report.docx
@@ -194,7 +194,21 @@
         <w:t>image</w:t>
       </w:r>
       <w:r>
-        <w:t>. An image is a single file of the entire drive that can be used in a multitude of ways. In our case we will use the image to have consistent cases across the various DFR tools and upload to our Github to use for future tests and research.</w:t>
+        <w:t xml:space="preserve">. An image is a single file of the entire drive that can be used in a multitude of ways. In our case we will use the image to have consistent cases across the various DFR tools and upload to our </w:t>
+      </w:r>
+      <w:proofErr w:type="spellStart"/>
+      <w:r>
+        <w:t>Github</w:t>
+      </w:r>
+      <w:proofErr w:type="spellEnd"/>
+      <w:r>
+        <w:t xml:space="preserve"> </w:t>
+      </w:r>
+      <w:r>
+        <w:t xml:space="preserve">(see appendix C for link) </w:t>
+      </w:r>
+      <w:r>
+        <w:t>to use for future tests and research.</w:t>
       </w:r>
     </w:p>
     <w:p>
@@ -998,6 +1012,9 @@
               <w:jc w:val="center"/>
             </w:pPr>
             <w:r>
+              <w:t xml:space="preserve">File __ </w:t>
+            </w:r>
+            <w:r>
               <w:t>Result:</w:t>
             </w:r>
           </w:p>
@@ -1055,6 +1072,11 @@
             <w:pPr>
               <w:jc w:val="center"/>
             </w:pPr>
+            <w:r>
+              <w:t xml:space="preserve">File __ </w:t>
+            </w:r>
+            <w:bookmarkStart w:id="0" w:name="_GoBack"/>
+            <w:bookmarkEnd w:id="0"/>
             <w:r>
               <w:t>Result:</w:t>
             </w:r>
@@ -1270,9 +1292,11 @@
             <w:tcW w:w="1465" w:type="dxa"/>
           </w:tcPr>
           <w:p>
+            <w:proofErr w:type="spellStart"/>
             <w:r>
               <w:t>Recuva</w:t>
             </w:r>
+            <w:proofErr w:type="spellEnd"/>
           </w:p>
         </w:tc>
         <w:tc>
@@ -1280,9 +1304,11 @@
             <w:tcW w:w="1586" w:type="dxa"/>
           </w:tcPr>
           <w:p>
+            <w:proofErr w:type="spellStart"/>
             <w:r>
               <w:t>TestDisk</w:t>
             </w:r>
+            <w:proofErr w:type="spellEnd"/>
           </w:p>
         </w:tc>
       </w:tr>
@@ -1504,9 +1530,11 @@
             <w:tcW w:w="1653" w:type="dxa"/>
           </w:tcPr>
           <w:p>
+            <w:proofErr w:type="spellStart"/>
             <w:r>
               <w:t>Recuva</w:t>
             </w:r>
+            <w:proofErr w:type="spellEnd"/>
           </w:p>
         </w:tc>
         <w:tc>
@@ -1514,9 +1542,11 @@
             <w:tcW w:w="1312" w:type="dxa"/>
           </w:tcPr>
           <w:p>
+            <w:proofErr w:type="spellStart"/>
             <w:r>
               <w:t>TestDisk</w:t>
             </w:r>
+            <w:proofErr w:type="spellEnd"/>
           </w:p>
         </w:tc>
       </w:tr>
@@ -1643,14 +1673,28 @@
         </w:rPr>
         <w:t xml:space="preserve">The reason we consider this passing is because file A was split and the tool should be able to determine at least where the first section ends. </w:t>
       </w:r>
-      <w:bookmarkStart w:id="0" w:name="_GoBack"/>
-      <w:bookmarkEnd w:id="0"/>
       <w:r>
         <w:rPr>
           <w:i/>
           <w:iCs/>
         </w:rPr>
-        <w:t>However, Magnet Axiom and Recuva  recovered file B as part of File A which is why they are marked as failed in this test</w:t>
+        <w:t xml:space="preserve">However, Magnet Axiom and </w:t>
+      </w:r>
+      <w:proofErr w:type="spellStart"/>
+      <w:r>
+        <w:rPr>
+          <w:i/>
+          <w:iCs/>
+        </w:rPr>
+        <w:t>Recuva</w:t>
+      </w:r>
+      <w:proofErr w:type="spellEnd"/>
+      <w:r>
+        <w:rPr>
+          <w:i/>
+          <w:iCs/>
+        </w:rPr>
+        <w:t xml:space="preserve">  recovered file B as part of File A which is why they are marked as failed in this test</w:t>
       </w:r>
     </w:p>
     <w:p/>
@@ -1746,9 +1790,11 @@
             <w:tcW w:w="1524" w:type="dxa"/>
           </w:tcPr>
           <w:p>
+            <w:proofErr w:type="spellStart"/>
             <w:r>
               <w:t>Recuva</w:t>
             </w:r>
+            <w:proofErr w:type="spellEnd"/>
           </w:p>
         </w:tc>
         <w:tc>
@@ -1756,9 +1802,11 @@
             <w:tcW w:w="1586" w:type="dxa"/>
           </w:tcPr>
           <w:p>
+            <w:proofErr w:type="spellStart"/>
             <w:r>
               <w:t>TestDisk</w:t>
             </w:r>
+            <w:proofErr w:type="spellEnd"/>
           </w:p>
         </w:tc>
       </w:tr>
@@ -2077,9 +2125,11 @@
             <w:tcW w:w="1473" w:type="dxa"/>
           </w:tcPr>
           <w:p>
+            <w:proofErr w:type="spellStart"/>
             <w:r>
               <w:t>Recuva</w:t>
             </w:r>
+            <w:proofErr w:type="spellEnd"/>
           </w:p>
         </w:tc>
         <w:tc>
@@ -2087,9 +2137,11 @@
             <w:tcW w:w="1598" w:type="dxa"/>
           </w:tcPr>
           <w:p>
+            <w:proofErr w:type="spellStart"/>
             <w:r>
               <w:t>TestDisk</w:t>
             </w:r>
+            <w:proofErr w:type="spellEnd"/>
           </w:p>
         </w:tc>
       </w:tr>
@@ -2212,7 +2264,23 @@
           <w:i/>
           <w:iCs/>
         </w:rPr>
-        <w:t>Autopsy was unable to recover any relevant data. FTK Imager was unable to recover any data even though it saw file A was deleted. For Magnet Axiom and Recuva we believe it could not find any data, so it substituted zeros in the rest of the size of A</w:t>
+        <w:t xml:space="preserve">Autopsy was unable to recover any relevant data. FTK Imager was unable to recover any data even though it saw file A was deleted. For Magnet Axiom and </w:t>
+      </w:r>
+      <w:proofErr w:type="spellStart"/>
+      <w:r>
+        <w:rPr>
+          <w:i/>
+          <w:iCs/>
+        </w:rPr>
+        <w:t>Recuva</w:t>
+      </w:r>
+      <w:proofErr w:type="spellEnd"/>
+      <w:r>
+        <w:rPr>
+          <w:i/>
+          <w:iCs/>
+        </w:rPr>
+        <w:t xml:space="preserve"> we believe it could not find any data, so it substituted zeros in the rest of the size of A</w:t>
       </w:r>
     </w:p>
     <w:p>
@@ -2307,9 +2375,11 @@
             <w:tcW w:w="1465" w:type="dxa"/>
           </w:tcPr>
           <w:p>
+            <w:proofErr w:type="spellStart"/>
             <w:r>
               <w:t>Recuva</w:t>
             </w:r>
+            <w:proofErr w:type="spellEnd"/>
           </w:p>
         </w:tc>
         <w:tc>
@@ -2317,9 +2387,11 @@
             <w:tcW w:w="1586" w:type="dxa"/>
           </w:tcPr>
           <w:p>
+            <w:proofErr w:type="spellStart"/>
             <w:r>
               <w:t>TestDisk</w:t>
             </w:r>
+            <w:proofErr w:type="spellEnd"/>
           </w:p>
         </w:tc>
       </w:tr>
@@ -2439,7 +2511,23 @@
           <w:i/>
           <w:iCs/>
         </w:rPr>
-        <w:t>Even though FTK Imager only recovered half of file A, we consider it passing because it did not try to retrieve file B like Magnet Axiom and Recuva did. Test disk also is considered passing because it understood the beginning and end of file A without putting file B in between</w:t>
+        <w:t xml:space="preserve">Even though FTK Imager only recovered half of file A, we consider it passing because it did not try to retrieve file B like Magnet Axiom and </w:t>
+      </w:r>
+      <w:proofErr w:type="spellStart"/>
+      <w:r>
+        <w:rPr>
+          <w:i/>
+          <w:iCs/>
+        </w:rPr>
+        <w:t>Recuva</w:t>
+      </w:r>
+      <w:proofErr w:type="spellEnd"/>
+      <w:r>
+        <w:rPr>
+          <w:i/>
+          <w:iCs/>
+        </w:rPr>
+        <w:t xml:space="preserve"> did. Test disk also is considered passing because it understood the beginning and end of file A without putting file B in between</w:t>
       </w:r>
     </w:p>
     <w:p>
@@ -2534,9 +2622,11 @@
             <w:tcW w:w="1465" w:type="dxa"/>
           </w:tcPr>
           <w:p>
+            <w:proofErr w:type="spellStart"/>
             <w:r>
               <w:t>Recuva</w:t>
             </w:r>
+            <w:proofErr w:type="spellEnd"/>
           </w:p>
         </w:tc>
         <w:tc>
@@ -2544,9 +2634,11 @@
             <w:tcW w:w="1586" w:type="dxa"/>
           </w:tcPr>
           <w:p>
+            <w:proofErr w:type="spellStart"/>
             <w:r>
               <w:t>TestDisk</w:t>
             </w:r>
+            <w:proofErr w:type="spellEnd"/>
           </w:p>
         </w:tc>
       </w:tr>
@@ -2661,7 +2753,53 @@
           <w:iCs/>
         </w:rPr>
         <w:lastRenderedPageBreak/>
-        <w:t>The reason Magnet Axiom, Recuva, and Testdisk all recovered 1kb of zeros was because of the size of B. Because B did not finish filling the whole section when it was created the filesystem overwrote file A and fileed it with zeros.</w:t>
+        <w:t xml:space="preserve">The reason Magnet Axiom, </w:t>
+      </w:r>
+      <w:proofErr w:type="spellStart"/>
+      <w:r>
+        <w:rPr>
+          <w:i/>
+          <w:iCs/>
+        </w:rPr>
+        <w:t>Recuva</w:t>
+      </w:r>
+      <w:proofErr w:type="spellEnd"/>
+      <w:r>
+        <w:rPr>
+          <w:i/>
+          <w:iCs/>
+        </w:rPr>
+        <w:t xml:space="preserve">, and </w:t>
+      </w:r>
+      <w:proofErr w:type="spellStart"/>
+      <w:r>
+        <w:rPr>
+          <w:i/>
+          <w:iCs/>
+        </w:rPr>
+        <w:t>Testdisk</w:t>
+      </w:r>
+      <w:proofErr w:type="spellEnd"/>
+      <w:r>
+        <w:rPr>
+          <w:i/>
+          <w:iCs/>
+        </w:rPr>
+        <w:t xml:space="preserve"> all recovered 1kb of zeros was because of the size of B. Because B did not finish filling the whole section when it was created the filesystem overwrote file A and fil</w:t>
+      </w:r>
+      <w:r>
+        <w:rPr>
+          <w:i/>
+          <w:iCs/>
+        </w:rPr>
+        <w:t>l</w:t>
+      </w:r>
+      <w:r>
+        <w:rPr>
+          <w:i/>
+          <w:iCs/>
+        </w:rPr>
+        <w:t>ed it with zeros.</w:t>
       </w:r>
     </w:p>
     <w:p>
@@ -2760,9 +2898,11 @@
             <w:tcW w:w="1465" w:type="dxa"/>
           </w:tcPr>
           <w:p>
+            <w:proofErr w:type="spellStart"/>
             <w:r>
               <w:t>Recuva</w:t>
             </w:r>
+            <w:proofErr w:type="spellEnd"/>
           </w:p>
         </w:tc>
         <w:tc>
@@ -2770,9 +2910,11 @@
             <w:tcW w:w="1586" w:type="dxa"/>
           </w:tcPr>
           <w:p>
+            <w:proofErr w:type="spellStart"/>
             <w:r>
               <w:t>TestDisk</w:t>
             </w:r>
+            <w:proofErr w:type="spellEnd"/>
           </w:p>
         </w:tc>
       </w:tr>
@@ -2985,9 +3127,11 @@
             <w:tcW w:w="1465" w:type="dxa"/>
           </w:tcPr>
           <w:p>
+            <w:proofErr w:type="spellStart"/>
             <w:r>
               <w:t>Recuva</w:t>
             </w:r>
+            <w:proofErr w:type="spellEnd"/>
           </w:p>
         </w:tc>
         <w:tc>
@@ -2995,9 +3139,11 @@
             <w:tcW w:w="1586" w:type="dxa"/>
           </w:tcPr>
           <w:p>
+            <w:proofErr w:type="spellStart"/>
             <w:r>
               <w:t>TestDisk</w:t>
             </w:r>
+            <w:proofErr w:type="spellEnd"/>
           </w:p>
         </w:tc>
       </w:tr>
@@ -3299,9 +3445,11 @@
             <w:tcW w:w="1465" w:type="dxa"/>
           </w:tcPr>
           <w:p>
+            <w:proofErr w:type="spellStart"/>
             <w:r>
               <w:t>Recuva</w:t>
             </w:r>
+            <w:proofErr w:type="spellEnd"/>
           </w:p>
         </w:tc>
         <w:tc>
@@ -3309,9 +3457,11 @@
             <w:tcW w:w="1586" w:type="dxa"/>
           </w:tcPr>
           <w:p>
+            <w:proofErr w:type="spellStart"/>
             <w:r>
               <w:t>TestDisk</w:t>
             </w:r>
+            <w:proofErr w:type="spellEnd"/>
           </w:p>
         </w:tc>
       </w:tr>
@@ -3610,9 +3760,11 @@
             <w:tcW w:w="1465" w:type="dxa"/>
           </w:tcPr>
           <w:p>
+            <w:proofErr w:type="spellStart"/>
             <w:r>
               <w:t>Recuva</w:t>
             </w:r>
+            <w:proofErr w:type="spellEnd"/>
           </w:p>
         </w:tc>
         <w:tc>
@@ -3620,9 +3772,11 @@
             <w:tcW w:w="1586" w:type="dxa"/>
           </w:tcPr>
           <w:p>
+            <w:proofErr w:type="spellStart"/>
             <w:r>
               <w:t>TestDisk</w:t>
             </w:r>
+            <w:proofErr w:type="spellEnd"/>
           </w:p>
         </w:tc>
       </w:tr>
@@ -3921,9 +4075,11 @@
             <w:tcW w:w="1465" w:type="dxa"/>
           </w:tcPr>
           <w:p>
+            <w:proofErr w:type="spellStart"/>
             <w:r>
               <w:t>Recuva</w:t>
             </w:r>
+            <w:proofErr w:type="spellEnd"/>
           </w:p>
         </w:tc>
         <w:tc>
@@ -3931,9 +4087,11 @@
             <w:tcW w:w="1586" w:type="dxa"/>
           </w:tcPr>
           <w:p>
+            <w:proofErr w:type="spellStart"/>
             <w:r>
               <w:t>TestDisk</w:t>
             </w:r>
+            <w:proofErr w:type="spellEnd"/>
           </w:p>
         </w:tc>
       </w:tr>
@@ -4233,9 +4391,11 @@
             <w:tcW w:w="1465" w:type="dxa"/>
           </w:tcPr>
           <w:p>
+            <w:proofErr w:type="spellStart"/>
             <w:r>
               <w:t>Recuva</w:t>
             </w:r>
+            <w:proofErr w:type="spellEnd"/>
           </w:p>
         </w:tc>
         <w:tc>
@@ -4243,9 +4403,11 @@
             <w:tcW w:w="1586" w:type="dxa"/>
           </w:tcPr>
           <w:p>
+            <w:proofErr w:type="spellStart"/>
             <w:r>
               <w:t>TestDisk</w:t>
             </w:r>
+            <w:proofErr w:type="spellEnd"/>
           </w:p>
         </w:tc>
       </w:tr>
@@ -4462,9 +4624,11 @@
             <w:tcW w:w="1465" w:type="dxa"/>
           </w:tcPr>
           <w:p>
+            <w:proofErr w:type="spellStart"/>
             <w:r>
               <w:t>Recuva</w:t>
             </w:r>
+            <w:proofErr w:type="spellEnd"/>
           </w:p>
         </w:tc>
         <w:tc>
@@ -4472,9 +4636,11 @@
             <w:tcW w:w="1586" w:type="dxa"/>
           </w:tcPr>
           <w:p>
+            <w:proofErr w:type="spellStart"/>
             <w:r>
               <w:t>TestDisk</w:t>
             </w:r>
+            <w:proofErr w:type="spellEnd"/>
           </w:p>
         </w:tc>
       </w:tr>
@@ -4776,9 +4942,11 @@
             <w:tcW w:w="1466" w:type="dxa"/>
           </w:tcPr>
           <w:p>
+            <w:proofErr w:type="spellStart"/>
             <w:r>
               <w:t>Recuva</w:t>
             </w:r>
+            <w:proofErr w:type="spellEnd"/>
           </w:p>
         </w:tc>
         <w:tc>
@@ -4786,9 +4954,11 @@
             <w:tcW w:w="1588" w:type="dxa"/>
           </w:tcPr>
           <w:p>
+            <w:proofErr w:type="spellStart"/>
             <w:r>
               <w:t>TestDisk</w:t>
             </w:r>
+            <w:proofErr w:type="spellEnd"/>
           </w:p>
         </w:tc>
       </w:tr>
@@ -4987,9 +5157,11 @@
             <w:tcW w:w="1466" w:type="dxa"/>
           </w:tcPr>
           <w:p>
+            <w:proofErr w:type="spellStart"/>
             <w:r>
               <w:t>Recuva</w:t>
             </w:r>
+            <w:proofErr w:type="spellEnd"/>
           </w:p>
         </w:tc>
         <w:tc>
@@ -4997,9 +5169,11 @@
             <w:tcW w:w="1588" w:type="dxa"/>
           </w:tcPr>
           <w:p>
+            <w:proofErr w:type="spellStart"/>
             <w:r>
               <w:t>TestDisk</w:t>
             </w:r>
+            <w:proofErr w:type="spellEnd"/>
           </w:p>
         </w:tc>
       </w:tr>
@@ -5126,6 +5300,7 @@
         </w:rPr>
         <w:t xml:space="preserve">The result of </w:t>
       </w:r>
+      <w:proofErr w:type="spellStart"/>
       <w:r>
         <w:rPr>
           <w:i/>
@@ -5138,14 +5313,38 @@
           <w:i/>
           <w:iCs/>
         </w:rPr>
-        <w:t xml:space="preserve">estdisk we believe to be an error in the process of testing the tool for this individual case. </w:t>
-      </w:r>
+        <w:t>estdisk</w:t>
+      </w:r>
+      <w:proofErr w:type="spellEnd"/>
       <w:r>
         <w:rPr>
           <w:i/>
           <w:iCs/>
         </w:rPr>
-        <w:t>Case 9 on Testdisk will be reviewed and retested to ensure the correct process</w:t>
+        <w:t xml:space="preserve"> we believe to be an error in the process of testing the tool for this individual case. </w:t>
+      </w:r>
+      <w:r>
+        <w:rPr>
+          <w:i/>
+          <w:iCs/>
+        </w:rPr>
+        <w:t xml:space="preserve">Case 9 on </w:t>
+      </w:r>
+      <w:proofErr w:type="spellStart"/>
+      <w:r>
+        <w:rPr>
+          <w:i/>
+          <w:iCs/>
+        </w:rPr>
+        <w:t>Testdisk</w:t>
+      </w:r>
+      <w:proofErr w:type="spellEnd"/>
+      <w:r>
+        <w:rPr>
+          <w:i/>
+          <w:iCs/>
+        </w:rPr>
+        <w:t xml:space="preserve"> will be reviewed and retested to ensure the correct process</w:t>
       </w:r>
     </w:p>
     <w:p>
@@ -5241,9 +5440,11 @@
             <w:tcW w:w="1465" w:type="dxa"/>
           </w:tcPr>
           <w:p>
+            <w:proofErr w:type="spellStart"/>
             <w:r>
               <w:t>Recuva</w:t>
             </w:r>
+            <w:proofErr w:type="spellEnd"/>
           </w:p>
         </w:tc>
         <w:tc>
@@ -5251,9 +5452,11 @@
             <w:tcW w:w="1586" w:type="dxa"/>
           </w:tcPr>
           <w:p>
+            <w:proofErr w:type="spellStart"/>
             <w:r>
               <w:t>TestDisk</w:t>
             </w:r>
+            <w:proofErr w:type="spellEnd"/>
           </w:p>
         </w:tc>
       </w:tr>
@@ -5601,9 +5804,11 @@
             <w:tcW w:w="1439" w:type="dxa"/>
           </w:tcPr>
           <w:p>
+            <w:proofErr w:type="spellStart"/>
             <w:r>
               <w:t>Recuva</w:t>
             </w:r>
+            <w:proofErr w:type="spellEnd"/>
           </w:p>
         </w:tc>
         <w:tc>
@@ -5611,9 +5816,11 @@
             <w:tcW w:w="1439" w:type="dxa"/>
           </w:tcPr>
           <w:p>
+            <w:proofErr w:type="spellStart"/>
             <w:r>
               <w:t>TestDisk</w:t>
             </w:r>
+            <w:proofErr w:type="spellEnd"/>
           </w:p>
         </w:tc>
       </w:tr>
@@ -5698,8 +5905,25 @@
     </w:tbl>
     <w:p>
       <w:pPr>
-        <w:ind w:left="720" w:hanging="720"/>
-      </w:pPr>
+        <w:rPr>
+          <w:i/>
+          <w:iCs/>
+        </w:rPr>
+      </w:pPr>
+      <w:r>
+        <w:rPr>
+          <w:i/>
+          <w:iCs/>
+        </w:rPr>
+        <w:t xml:space="preserve">All tools </w:t>
+      </w:r>
+      <w:r>
+        <w:rPr>
+          <w:i/>
+          <w:iCs/>
+        </w:rPr>
+        <w:t>recovered the file correctly.</w:t>
+      </w:r>
     </w:p>
     <w:p>
       <w:pPr>
@@ -5803,9 +6027,11 @@
             <w:tcW w:w="1439" w:type="dxa"/>
           </w:tcPr>
           <w:p>
+            <w:proofErr w:type="spellStart"/>
             <w:r>
               <w:t>Recuva</w:t>
             </w:r>
+            <w:proofErr w:type="spellEnd"/>
           </w:p>
         </w:tc>
         <w:tc>
@@ -5813,9 +6039,11 @@
             <w:tcW w:w="1439" w:type="dxa"/>
           </w:tcPr>
           <w:p>
+            <w:proofErr w:type="spellStart"/>
             <w:r>
               <w:t>TestDisk</w:t>
             </w:r>
+            <w:proofErr w:type="spellEnd"/>
           </w:p>
         </w:tc>
       </w:tr>
@@ -5901,7 +6129,18 @@
     <w:p>
       <w:pPr>
         <w:ind w:left="720" w:hanging="720"/>
-      </w:pPr>
+        <w:rPr>
+          <w:i/>
+          <w:iCs/>
+        </w:rPr>
+      </w:pPr>
+      <w:r>
+        <w:rPr>
+          <w:i/>
+          <w:iCs/>
+        </w:rPr>
+        <w:t>All tools were able to recover both parts of file A even though it was broken up</w:t>
+      </w:r>
     </w:p>
     <w:p>
       <w:pPr>
@@ -6005,9 +6244,11 @@
             <w:tcW w:w="1439" w:type="dxa"/>
           </w:tcPr>
           <w:p>
+            <w:proofErr w:type="spellStart"/>
             <w:r>
               <w:t>Recuva</w:t>
             </w:r>
+            <w:proofErr w:type="spellEnd"/>
           </w:p>
         </w:tc>
         <w:tc>
@@ -6015,9 +6256,11 @@
             <w:tcW w:w="1439" w:type="dxa"/>
           </w:tcPr>
           <w:p>
+            <w:proofErr w:type="spellStart"/>
             <w:r>
               <w:t>TestDisk</w:t>
             </w:r>
+            <w:proofErr w:type="spellEnd"/>
           </w:p>
         </w:tc>
       </w:tr>
@@ -6180,8 +6423,46 @@
     </w:tbl>
     <w:p>
       <w:pPr>
-        <w:ind w:left="720" w:hanging="720"/>
-      </w:pPr>
+        <w:rPr>
+          <w:i/>
+          <w:iCs/>
+        </w:rPr>
+      </w:pPr>
+      <w:r>
+        <w:rPr>
+          <w:i/>
+          <w:iCs/>
+        </w:rPr>
+        <w:t>Every tool</w:t>
+      </w:r>
+      <w:r>
+        <w:rPr>
+          <w:i/>
+          <w:iCs/>
+        </w:rPr>
+        <w:t xml:space="preserve"> was able to recover </w:t>
+      </w:r>
+      <w:r>
+        <w:rPr>
+          <w:i/>
+          <w:iCs/>
+        </w:rPr>
+        <w:t>both files</w:t>
+      </w:r>
+      <w:r>
+        <w:rPr>
+          <w:i/>
+          <w:iCs/>
+        </w:rPr>
+        <w:t xml:space="preserve">. </w:t>
+      </w:r>
+      <w:r>
+        <w:rPr>
+          <w:i/>
+          <w:iCs/>
+        </w:rPr>
+        <w:t>Compared to FAT, none of the tools were able to recover file A</w:t>
+      </w:r>
     </w:p>
     <w:p>
       <w:pPr>
@@ -6285,9 +6566,11 @@
             <w:tcW w:w="1439" w:type="dxa"/>
           </w:tcPr>
           <w:p>
+            <w:proofErr w:type="spellStart"/>
             <w:r>
               <w:t>Recuva</w:t>
             </w:r>
+            <w:proofErr w:type="spellEnd"/>
           </w:p>
         </w:tc>
         <w:tc>
@@ -6295,9 +6578,11 @@
             <w:tcW w:w="1439" w:type="dxa"/>
           </w:tcPr>
           <w:p>
+            <w:proofErr w:type="spellStart"/>
             <w:r>
               <w:t>TestDisk</w:t>
             </w:r>
+            <w:proofErr w:type="spellEnd"/>
           </w:p>
         </w:tc>
       </w:tr>
@@ -6395,14 +6680,25 @@
     <w:p>
       <w:pPr>
         <w:ind w:left="720" w:hanging="720"/>
-      </w:pPr>
+        <w:rPr>
+          <w:i/>
+          <w:iCs/>
+        </w:rPr>
+      </w:pPr>
+      <w:r>
+        <w:rPr>
+          <w:i/>
+          <w:iCs/>
+        </w:rPr>
+        <w:lastRenderedPageBreak/>
+        <w:t>We were not able to convert all the images for Magnet axiom yet. We are still working on converting and running the separate images for Magnet Axiom and will update this document as we get results.</w:t>
+      </w:r>
     </w:p>
     <w:p>
       <w:pPr>
         <w:ind w:left="720" w:hanging="720"/>
       </w:pPr>
       <w:r>
-        <w:lastRenderedPageBreak/>
         <w:t xml:space="preserve">Case </w:t>
       </w:r>
       <w:r>
@@ -6500,9 +6796,11 @@
             <w:tcW w:w="1439" w:type="dxa"/>
           </w:tcPr>
           <w:p>
+            <w:proofErr w:type="spellStart"/>
             <w:r>
               <w:t>Recuva</w:t>
             </w:r>
+            <w:proofErr w:type="spellEnd"/>
           </w:p>
         </w:tc>
         <w:tc>
@@ -6510,9 +6808,11 @@
             <w:tcW w:w="1439" w:type="dxa"/>
           </w:tcPr>
           <w:p>
+            <w:proofErr w:type="spellStart"/>
             <w:r>
               <w:t>TestDisk</w:t>
             </w:r>
+            <w:proofErr w:type="spellEnd"/>
           </w:p>
         </w:tc>
       </w:tr>
@@ -6702,9 +7002,11 @@
             <w:tcW w:w="1439" w:type="dxa"/>
           </w:tcPr>
           <w:p>
+            <w:proofErr w:type="spellStart"/>
             <w:r>
               <w:t>Recuva</w:t>
             </w:r>
+            <w:proofErr w:type="spellEnd"/>
           </w:p>
         </w:tc>
         <w:tc>
@@ -6712,9 +7014,11 @@
             <w:tcW w:w="1439" w:type="dxa"/>
           </w:tcPr>
           <w:p>
+            <w:proofErr w:type="spellStart"/>
             <w:r>
               <w:t>TestDisk</w:t>
             </w:r>
+            <w:proofErr w:type="spellEnd"/>
           </w:p>
         </w:tc>
       </w:tr>
@@ -6758,7 +7062,13 @@
           </w:tcPr>
           <w:p>
             <w:r>
-              <w:t>Recovered A as zeros</w:t>
+              <w:t>Recovered</w:t>
+            </w:r>
+            <w:r>
+              <w:t xml:space="preserve"> </w:t>
+            </w:r>
+            <w:r>
+              <w:t>zeros</w:t>
             </w:r>
           </w:p>
         </w:tc>
@@ -6904,9 +7214,11 @@
             <w:tcW w:w="1439" w:type="dxa"/>
           </w:tcPr>
           <w:p>
+            <w:proofErr w:type="spellStart"/>
             <w:r>
               <w:t>Recuva</w:t>
             </w:r>
+            <w:proofErr w:type="spellEnd"/>
           </w:p>
         </w:tc>
         <w:tc>
@@ -6914,9 +7226,11 @@
             <w:tcW w:w="1439" w:type="dxa"/>
           </w:tcPr>
           <w:p>
+            <w:proofErr w:type="spellStart"/>
             <w:r>
               <w:t>TestDisk</w:t>
             </w:r>
+            <w:proofErr w:type="spellEnd"/>
           </w:p>
         </w:tc>
       </w:tr>
@@ -7180,9 +7494,11 @@
             <w:tcW w:w="1439" w:type="dxa"/>
           </w:tcPr>
           <w:p>
+            <w:proofErr w:type="spellStart"/>
             <w:r>
               <w:t>Recuva</w:t>
             </w:r>
+            <w:proofErr w:type="spellEnd"/>
           </w:p>
         </w:tc>
         <w:tc>
@@ -7190,9 +7506,11 @@
             <w:tcW w:w="1439" w:type="dxa"/>
           </w:tcPr>
           <w:p>
+            <w:proofErr w:type="spellStart"/>
             <w:r>
               <w:t>TestDisk</w:t>
             </w:r>
+            <w:proofErr w:type="spellEnd"/>
           </w:p>
         </w:tc>
       </w:tr>
@@ -7456,9 +7774,11 @@
             <w:tcW w:w="1439" w:type="dxa"/>
           </w:tcPr>
           <w:p>
+            <w:proofErr w:type="spellStart"/>
             <w:r>
               <w:t>Recuva</w:t>
             </w:r>
+            <w:proofErr w:type="spellEnd"/>
           </w:p>
         </w:tc>
         <w:tc>
@@ -7466,9 +7786,11 @@
             <w:tcW w:w="1439" w:type="dxa"/>
           </w:tcPr>
           <w:p>
+            <w:proofErr w:type="spellStart"/>
             <w:r>
               <w:t>TestDisk</w:t>
             </w:r>
+            <w:proofErr w:type="spellEnd"/>
           </w:p>
         </w:tc>
       </w:tr>
@@ -7557,6 +7879,7 @@
           </w:tcPr>
           <w:p>
             <w:r>
+              <w:lastRenderedPageBreak/>
               <w:t>File B result:</w:t>
             </w:r>
           </w:p>
@@ -7671,7 +7994,6 @@
               <w:jc w:val="center"/>
             </w:pPr>
             <w:r>
-              <w:lastRenderedPageBreak/>
               <w:t>Case Results</w:t>
             </w:r>
           </w:p>
@@ -7733,9 +8055,11 @@
             <w:tcW w:w="1439" w:type="dxa"/>
           </w:tcPr>
           <w:p>
+            <w:proofErr w:type="spellStart"/>
             <w:r>
               <w:t>Recuva</w:t>
             </w:r>
+            <w:proofErr w:type="spellEnd"/>
           </w:p>
         </w:tc>
         <w:tc>
@@ -7743,9 +8067,11 @@
             <w:tcW w:w="1439" w:type="dxa"/>
           </w:tcPr>
           <w:p>
+            <w:proofErr w:type="spellStart"/>
             <w:r>
               <w:t>TestDisk</w:t>
             </w:r>
+            <w:proofErr w:type="spellEnd"/>
           </w:p>
         </w:tc>
       </w:tr>
@@ -7934,9 +8260,11 @@
             <w:tcW w:w="1439" w:type="dxa"/>
           </w:tcPr>
           <w:p>
+            <w:proofErr w:type="spellStart"/>
             <w:r>
               <w:t>Recuva</w:t>
             </w:r>
+            <w:proofErr w:type="spellEnd"/>
           </w:p>
         </w:tc>
         <w:tc>
@@ -7944,9 +8272,11 @@
             <w:tcW w:w="1439" w:type="dxa"/>
           </w:tcPr>
           <w:p>
+            <w:proofErr w:type="spellStart"/>
             <w:r>
               <w:t>TestDisk</w:t>
             </w:r>
+            <w:proofErr w:type="spellEnd"/>
           </w:p>
         </w:tc>
       </w:tr>
@@ -8221,7 +8551,11 @@
         <w:t xml:space="preserve"> </w:t>
       </w:r>
       <w:r>
-        <w:t>recovered file must be from the original deleted file. There are some situations in which this is impossible</w:t>
+        <w:t xml:space="preserve">recovered file must be from the original deleted file. There are some situations in which this </w:t>
+      </w:r>
+      <w:r>
+        <w:lastRenderedPageBreak/>
+        <w:t>is impossible</w:t>
       </w:r>
       <w:r>
         <w:t xml:space="preserve"> </w:t>
@@ -8257,11 +8591,7 @@
         <w:t xml:space="preserve"> </w:t>
       </w:r>
       <w:r>
-        <w:t xml:space="preserve">altered without consequence. With just </w:t>
-      </w:r>
-      <w:r>
-        <w:lastRenderedPageBreak/>
-        <w:t>the essential metadata, in this case simply the locations of each</w:t>
+        <w:t>altered without consequence. With just the essential metadata, in this case simply the locations of each</w:t>
       </w:r>
       <w:r>
         <w:t xml:space="preserve"> </w:t>
@@ -8323,6 +8653,54 @@
       <w:r>
         <w:t>ons where the third and fourth core features will be in conflict.</w:t>
       </w:r>
+    </w:p>
+    <w:p>
+      <w:pPr>
+        <w:rPr>
+          <w:b/>
+          <w:bCs/>
+        </w:rPr>
+      </w:pPr>
+    </w:p>
+    <w:p>
+      <w:pPr>
+        <w:rPr>
+          <w:b/>
+          <w:bCs/>
+        </w:rPr>
+      </w:pPr>
+    </w:p>
+    <w:p>
+      <w:pPr>
+        <w:rPr>
+          <w:b/>
+          <w:bCs/>
+        </w:rPr>
+      </w:pPr>
+    </w:p>
+    <w:p>
+      <w:pPr>
+        <w:rPr>
+          <w:b/>
+          <w:bCs/>
+        </w:rPr>
+      </w:pPr>
+    </w:p>
+    <w:p>
+      <w:pPr>
+        <w:rPr>
+          <w:b/>
+          <w:bCs/>
+        </w:rPr>
+      </w:pPr>
+    </w:p>
+    <w:p>
+      <w:pPr>
+        <w:rPr>
+          <w:b/>
+          <w:bCs/>
+        </w:rPr>
+      </w:pPr>
     </w:p>
     <w:p>
       <w:pPr>
@@ -8468,6 +8846,7 @@
           <w:sz w:val="32"/>
           <w:szCs w:val="32"/>
         </w:rPr>
+        <w:lastRenderedPageBreak/>
         <w:t>Appendix</w:t>
       </w:r>
     </w:p>
@@ -8516,7 +8895,15 @@
         <w:pStyle w:val="ListParagraph"/>
       </w:pPr>
       <w:r>
-        <w:t>Test files are each a sequence of the same ASCII character, of a set length. For example: aa1M is 1 MiB of ‘a’.</w:t>
+        <w:t xml:space="preserve">Test files are each a sequence of the same ASCII character, of a set length. For example: aa1M is 1 </w:t>
+      </w:r>
+      <w:proofErr w:type="spellStart"/>
+      <w:r>
+        <w:t>MiB</w:t>
+      </w:r>
+      <w:proofErr w:type="spellEnd"/>
+      <w:r>
+        <w:t xml:space="preserve"> of ‘a’.</w:t>
       </w:r>
     </w:p>
     <w:p>
@@ -8532,7 +8919,15 @@
         <w:pStyle w:val="ListParagraph"/>
       </w:pPr>
       <w:r>
-        <w:t>1. Partition USB drive (host or guest OS) I used gdisk for this, and made several 4MiB partitions</w:t>
+        <w:t xml:space="preserve">1. Partition USB drive (host or guest OS) I used </w:t>
+      </w:r>
+      <w:proofErr w:type="spellStart"/>
+      <w:r>
+        <w:t>gdisk</w:t>
+      </w:r>
+      <w:proofErr w:type="spellEnd"/>
+      <w:r>
+        <w:t xml:space="preserve"> for this, and made several 4MiB partitions</w:t>
       </w:r>
     </w:p>
     <w:p>
@@ -8548,7 +8943,15 @@
         <w:pStyle w:val="ListParagraph"/>
       </w:pPr>
       <w:r>
-        <w:t>3. Write file system (guest OS) mkfs.fat -n CASE_1 /dev/sdx1</w:t>
+        <w:t xml:space="preserve">3. Write file system (guest OS) </w:t>
+      </w:r>
+      <w:proofErr w:type="spellStart"/>
+      <w:r>
+        <w:t>mkfs.fat</w:t>
+      </w:r>
+      <w:proofErr w:type="spellEnd"/>
+      <w:r>
+        <w:t xml:space="preserve"> -n CASE_1 /dev/sdx1</w:t>
       </w:r>
     </w:p>
     <w:p>
@@ -8556,16 +8959,76 @@
         <w:pStyle w:val="ListParagraph"/>
       </w:pPr>
       <w:r>
-        <w:t>4. Mount file system (guest OS) mnt /dev/sdx1 /mnt</w:t>
-      </w:r>
+        <w:t xml:space="preserve">4. Mount file system (guest OS) </w:t>
+      </w:r>
+      <w:proofErr w:type="spellStart"/>
+      <w:r>
+        <w:t>mnt</w:t>
+      </w:r>
+      <w:proofErr w:type="spellEnd"/>
+      <w:r>
+        <w:t xml:space="preserve"> /dev/sdx1 /</w:t>
+      </w:r>
+      <w:proofErr w:type="spellStart"/>
+      <w:r>
+        <w:t>mnt</w:t>
+      </w:r>
+      <w:proofErr w:type="spellEnd"/>
     </w:p>
     <w:p>
       <w:pPr>
         <w:pStyle w:val="ListParagraph"/>
       </w:pPr>
       <w:r>
-        <w:lastRenderedPageBreak/>
-        <w:t>5. Perform and document file writes and deletions for given test case (guest OS) Unmount and remount file system before deletions to ensure buffered writes actually make it to the disk cp aa1M /mnt umount /mnt mnt /dev/sdx1 /mnt rm /mnt/aa1M</w:t>
+        <w:t>5. Perform and document file writes and deletions for given test case (guest OS) Unmount and remount file system before deletions to ensure buffered writes actually make it to the disk cp aa1M /</w:t>
+      </w:r>
+      <w:proofErr w:type="spellStart"/>
+      <w:r>
+        <w:t>mnt</w:t>
+      </w:r>
+      <w:proofErr w:type="spellEnd"/>
+      <w:r>
+        <w:t xml:space="preserve"> </w:t>
+      </w:r>
+      <w:proofErr w:type="spellStart"/>
+      <w:r>
+        <w:t>umount</w:t>
+      </w:r>
+      <w:proofErr w:type="spellEnd"/>
+      <w:r>
+        <w:t xml:space="preserve"> /</w:t>
+      </w:r>
+      <w:proofErr w:type="spellStart"/>
+      <w:r>
+        <w:t>mnt</w:t>
+      </w:r>
+      <w:proofErr w:type="spellEnd"/>
+      <w:r>
+        <w:t xml:space="preserve"> </w:t>
+      </w:r>
+      <w:proofErr w:type="spellStart"/>
+      <w:r>
+        <w:t>mnt</w:t>
+      </w:r>
+      <w:proofErr w:type="spellEnd"/>
+      <w:r>
+        <w:t xml:space="preserve"> /dev/sdx1 /</w:t>
+      </w:r>
+      <w:proofErr w:type="spellStart"/>
+      <w:r>
+        <w:t>mnt</w:t>
+      </w:r>
+      <w:proofErr w:type="spellEnd"/>
+      <w:r>
+        <w:t xml:space="preserve"> rm /</w:t>
+      </w:r>
+      <w:proofErr w:type="spellStart"/>
+      <w:r>
+        <w:t>mnt</w:t>
+      </w:r>
+      <w:proofErr w:type="spellEnd"/>
+      <w:r>
+        <w:t>/aa1M</w:t>
       </w:r>
     </w:p>
     <w:p>
@@ -8573,8 +9036,21 @@
         <w:pStyle w:val="ListParagraph"/>
       </w:pPr>
       <w:r>
-        <w:t>6. Unmount file system (guest OS) umount /mnt</w:t>
-      </w:r>
+        <w:t xml:space="preserve">6. Unmount file system (guest OS) </w:t>
+      </w:r>
+      <w:proofErr w:type="spellStart"/>
+      <w:r>
+        <w:t>umount</w:t>
+      </w:r>
+      <w:proofErr w:type="spellEnd"/>
+      <w:r>
+        <w:t xml:space="preserve"> /</w:t>
+      </w:r>
+      <w:proofErr w:type="spellStart"/>
+      <w:r>
+        <w:t>mnt</w:t>
+      </w:r>
+      <w:proofErr w:type="spellEnd"/>
     </w:p>
     <w:p>
       <w:pPr>
@@ -9486,6 +9962,106 @@
           </wp:inline>
         </w:drawing>
       </w:r>
+    </w:p>
+    <w:p>
+      <w:pPr>
+        <w:ind w:firstLine="720"/>
+        <w:rPr>
+          <w:b/>
+          <w:bCs/>
+        </w:rPr>
+      </w:pPr>
+    </w:p>
+    <w:p>
+      <w:pPr>
+        <w:pStyle w:val="ListParagraph"/>
+        <w:numPr>
+          <w:ilvl w:val="0"/>
+          <w:numId w:val="4"/>
+        </w:numPr>
+        <w:rPr>
+          <w:b/>
+          <w:bCs/>
+          <w:sz w:val="36"/>
+          <w:szCs w:val="36"/>
+        </w:rPr>
+      </w:pPr>
+      <w:proofErr w:type="spellStart"/>
+      <w:r>
+        <w:rPr>
+          <w:b/>
+          <w:bCs/>
+          <w:sz w:val="36"/>
+          <w:szCs w:val="36"/>
+        </w:rPr>
+        <w:t>Github</w:t>
+      </w:r>
+      <w:proofErr w:type="spellEnd"/>
+    </w:p>
+    <w:p>
+      <w:pPr>
+        <w:pStyle w:val="ListParagraph"/>
+        <w:rPr>
+          <w:sz w:val="24"/>
+          <w:szCs w:val="24"/>
+        </w:rPr>
+      </w:pPr>
+      <w:r>
+        <w:rPr>
+          <w:sz w:val="24"/>
+          <w:szCs w:val="24"/>
+        </w:rPr>
+        <w:t xml:space="preserve">The team used </w:t>
+      </w:r>
+      <w:proofErr w:type="spellStart"/>
+      <w:r>
+        <w:rPr>
+          <w:sz w:val="24"/>
+          <w:szCs w:val="24"/>
+        </w:rPr>
+        <w:t>Github</w:t>
+      </w:r>
+      <w:proofErr w:type="spellEnd"/>
+      <w:r>
+        <w:rPr>
+          <w:sz w:val="24"/>
+          <w:szCs w:val="24"/>
+        </w:rPr>
+        <w:t xml:space="preserve"> as an online repository for multiple uses. Being able to sync our data and results to each other and tracking of reports and other documents. All images and steps referenced in this report can be found at the following </w:t>
+      </w:r>
+      <w:proofErr w:type="spellStart"/>
+      <w:r>
+        <w:rPr>
+          <w:sz w:val="24"/>
+          <w:szCs w:val="24"/>
+        </w:rPr>
+        <w:t>Github</w:t>
+      </w:r>
+      <w:proofErr w:type="spellEnd"/>
+      <w:r>
+        <w:rPr>
+          <w:sz w:val="24"/>
+          <w:szCs w:val="24"/>
+        </w:rPr>
+        <w:t xml:space="preserve"> link</w:t>
+      </w:r>
+    </w:p>
+    <w:p>
+      <w:pPr>
+        <w:pStyle w:val="ListParagraph"/>
+        <w:rPr>
+          <w:sz w:val="24"/>
+          <w:szCs w:val="24"/>
+        </w:rPr>
+      </w:pPr>
+      <w:hyperlink r:id="rId26" w:history="1">
+        <w:r>
+          <w:rPr>
+            <w:rStyle w:val="Hyperlink"/>
+          </w:rPr>
+          <w:t>https://github.com/quintoc/CURS-DFR-Research</w:t>
+        </w:r>
+      </w:hyperlink>
     </w:p>
     <w:sectPr>
       <w:pgSz w:w="12240" w:h="15840"/>
@@ -10642,7 +11218,7 @@
 </file>
 
 <file path=customXml/itemProps1.xml><?xml version="1.0" encoding="utf-8"?>
-<ds:datastoreItem xmlns:ds="http://schemas.openxmlformats.org/officeDocument/2006/customXml" ds:itemID="{CFD1C780-6BEF-492B-853C-6FC2D6C32881}">
+<ds:datastoreItem xmlns:ds="http://schemas.openxmlformats.org/officeDocument/2006/customXml" ds:itemID="{5F694AD4-CA73-4F13-8922-B7D269254A63}">
   <ds:schemaRefs>
     <ds:schemaRef ds:uri="http://schemas.openxmlformats.org/officeDocument/2006/bibliography"/>
   </ds:schemaRefs>

</xml_diff>